<commit_message>
- Atualização do arquivo de ignore - Atualização do documento de requisitos: adição das regras de negócios identificadas - Projeto Astah: Diagramas do sistema.
</commit_message>
<xml_diff>
--- a/Documentos/EspecificacaoRequisitos.docx
+++ b/Documentos/EspecificacaoRequisitos.docx
@@ -3276,12 +3276,13 @@
       <w:tblPr>
         <w:tblStyle w:val="TabeladeGrade5Escura-nfase3"/>
         <w:tblW w:w="0" w:type="auto"/>
+        <w:tblLayout w:type="fixed"/>
         <w:tblLook w:val="04A0" w:firstRow="1" w:lastRow="0" w:firstColumn="1" w:lastColumn="0" w:noHBand="0" w:noVBand="1"/>
       </w:tblPr>
       <w:tblGrid>
-        <w:gridCol w:w="1684"/>
-        <w:gridCol w:w="1911"/>
-        <w:gridCol w:w="3175"/>
+        <w:gridCol w:w="846"/>
+        <w:gridCol w:w="1984"/>
+        <w:gridCol w:w="3940"/>
         <w:gridCol w:w="1724"/>
       </w:tblGrid>
       <w:tr>
@@ -3292,7 +3293,7 @@
         <w:tc>
           <w:tcPr>
             <w:cnfStyle w:val="001000000000" w:firstRow="0" w:lastRow="0" w:firstColumn="1" w:lastColumn="0" w:oddVBand="0" w:evenVBand="0" w:oddHBand="0" w:evenHBand="0" w:firstRowFirstColumn="0" w:firstRowLastColumn="0" w:lastRowFirstColumn="0" w:lastRowLastColumn="0"/>
-            <w:tcW w:w="1684" w:type="dxa"/>
+            <w:tcW w:w="846" w:type="dxa"/>
             <w:vAlign w:val="center"/>
           </w:tcPr>
           <w:p>
@@ -3302,13 +3303,16 @@
               <w:jc w:val="center"/>
             </w:pPr>
             <w:r>
-              <w:t>Identificação</w:t>
-            </w:r>
-          </w:p>
-        </w:tc>
-        <w:tc>
-          <w:tcPr>
-            <w:tcW w:w="1430" w:type="dxa"/>
+              <w:t>I</w:t>
+            </w:r>
+            <w:r>
+              <w:t>D</w:t>
+            </w:r>
+          </w:p>
+        </w:tc>
+        <w:tc>
+          <w:tcPr>
+            <w:tcW w:w="1984" w:type="dxa"/>
             <w:vAlign w:val="center"/>
           </w:tcPr>
           <w:p>
@@ -3325,7 +3329,7 @@
         </w:tc>
         <w:tc>
           <w:tcPr>
-            <w:tcW w:w="3656" w:type="dxa"/>
+            <w:tcW w:w="3940" w:type="dxa"/>
             <w:vAlign w:val="center"/>
           </w:tcPr>
           <w:p>
@@ -3365,7 +3369,7 @@
         <w:tc>
           <w:tcPr>
             <w:cnfStyle w:val="001000000000" w:firstRow="0" w:lastRow="0" w:firstColumn="1" w:lastColumn="0" w:oddVBand="0" w:evenVBand="0" w:oddHBand="0" w:evenHBand="0" w:firstRowFirstColumn="0" w:firstRowLastColumn="0" w:lastRowFirstColumn="0" w:lastRowLastColumn="0"/>
-            <w:tcW w:w="1684" w:type="dxa"/>
+            <w:tcW w:w="846" w:type="dxa"/>
             <w:vAlign w:val="center"/>
           </w:tcPr>
           <w:p>
@@ -3381,7 +3385,7 @@
         </w:tc>
         <w:tc>
           <w:tcPr>
-            <w:tcW w:w="1430" w:type="dxa"/>
+            <w:tcW w:w="1984" w:type="dxa"/>
             <w:vAlign w:val="center"/>
           </w:tcPr>
           <w:p>
@@ -3398,7 +3402,7 @@
         </w:tc>
         <w:tc>
           <w:tcPr>
-            <w:tcW w:w="3656" w:type="dxa"/>
+            <w:tcW w:w="3940" w:type="dxa"/>
             <w:vAlign w:val="center"/>
           </w:tcPr>
           <w:p>
@@ -3422,10 +3426,17 @@
             <w:pPr>
               <w:spacing w:before="360" w:after="360"/>
               <w:ind w:firstLine="0"/>
+              <w:jc w:val="left"/>
               <w:cnfStyle w:val="000000100000" w:firstRow="0" w:lastRow="0" w:firstColumn="0" w:lastColumn="0" w:oddVBand="0" w:evenVBand="0" w:oddHBand="1" w:evenHBand="0" w:firstRowFirstColumn="0" w:firstRowLastColumn="0" w:lastRowFirstColumn="0" w:lastRowLastColumn="0"/>
             </w:pPr>
             <w:r>
-              <w:t>Administrador / Gestor</w:t>
+              <w:t xml:space="preserve">Administrador </w:t>
+            </w:r>
+            <w:r>
+              <w:t>e</w:t>
+            </w:r>
+            <w:r>
+              <w:t xml:space="preserve"> Gestor</w:t>
             </w:r>
           </w:p>
         </w:tc>
@@ -3434,7 +3445,7 @@
         <w:tc>
           <w:tcPr>
             <w:cnfStyle w:val="001000000000" w:firstRow="0" w:lastRow="0" w:firstColumn="1" w:lastColumn="0" w:oddVBand="0" w:evenVBand="0" w:oddHBand="0" w:evenHBand="0" w:firstRowFirstColumn="0" w:firstRowLastColumn="0" w:lastRowFirstColumn="0" w:lastRowLastColumn="0"/>
-            <w:tcW w:w="1684" w:type="dxa"/>
+            <w:tcW w:w="846" w:type="dxa"/>
             <w:vAlign w:val="center"/>
           </w:tcPr>
           <w:p>
@@ -3444,16 +3455,13 @@
               <w:jc w:val="center"/>
             </w:pPr>
             <w:r>
-              <w:t>RF</w:t>
-            </w:r>
-            <w:r>
-              <w:t>2</w:t>
-            </w:r>
-          </w:p>
-        </w:tc>
-        <w:tc>
-          <w:tcPr>
-            <w:tcW w:w="1430" w:type="dxa"/>
+              <w:t>RF2</w:t>
+            </w:r>
+          </w:p>
+        </w:tc>
+        <w:tc>
+          <w:tcPr>
+            <w:tcW w:w="1984" w:type="dxa"/>
             <w:vAlign w:val="center"/>
           </w:tcPr>
           <w:p>
@@ -3470,7 +3478,7 @@
         </w:tc>
         <w:tc>
           <w:tcPr>
-            <w:tcW w:w="3656" w:type="dxa"/>
+            <w:tcW w:w="3940" w:type="dxa"/>
             <w:vAlign w:val="center"/>
           </w:tcPr>
           <w:p>
@@ -3506,10 +3514,11 @@
             <w:pPr>
               <w:spacing w:before="360" w:after="360"/>
               <w:ind w:firstLine="0"/>
+              <w:jc w:val="left"/>
               <w:cnfStyle w:val="000000000000" w:firstRow="0" w:lastRow="0" w:firstColumn="0" w:lastColumn="0" w:oddVBand="0" w:evenVBand="0" w:oddHBand="0" w:evenHBand="0" w:firstRowFirstColumn="0" w:firstRowLastColumn="0" w:lastRowFirstColumn="0" w:lastRowLastColumn="0"/>
             </w:pPr>
             <w:r>
-              <w:t>Administrador / Gestor</w:t>
+              <w:t>Administrador e Gestor</w:t>
             </w:r>
           </w:p>
         </w:tc>
@@ -3521,7 +3530,7 @@
         <w:tc>
           <w:tcPr>
             <w:cnfStyle w:val="001000000000" w:firstRow="0" w:lastRow="0" w:firstColumn="1" w:lastColumn="0" w:oddVBand="0" w:evenVBand="0" w:oddHBand="0" w:evenHBand="0" w:firstRowFirstColumn="0" w:firstRowLastColumn="0" w:lastRowFirstColumn="0" w:lastRowLastColumn="0"/>
-            <w:tcW w:w="1684" w:type="dxa"/>
+            <w:tcW w:w="846" w:type="dxa"/>
             <w:vAlign w:val="center"/>
           </w:tcPr>
           <w:p>
@@ -3531,16 +3540,13 @@
               <w:jc w:val="center"/>
             </w:pPr>
             <w:r>
-              <w:t>RF</w:t>
-            </w:r>
-            <w:r>
-              <w:t>3</w:t>
-            </w:r>
-          </w:p>
-        </w:tc>
-        <w:tc>
-          <w:tcPr>
-            <w:tcW w:w="1430" w:type="dxa"/>
+              <w:t>RF3</w:t>
+            </w:r>
+          </w:p>
+        </w:tc>
+        <w:tc>
+          <w:tcPr>
+            <w:tcW w:w="1984" w:type="dxa"/>
             <w:vAlign w:val="center"/>
           </w:tcPr>
           <w:p>
@@ -3557,7 +3563,7 @@
         </w:tc>
         <w:tc>
           <w:tcPr>
-            <w:tcW w:w="3656" w:type="dxa"/>
+            <w:tcW w:w="3940" w:type="dxa"/>
             <w:vAlign w:val="center"/>
           </w:tcPr>
           <w:p>
@@ -3583,41 +3589,41 @@
               <w:t>otivo que o levou estar ali</w:t>
             </w:r>
             <w:r>
+              <w:t>, a</w:t>
+            </w:r>
+            <w:r>
+              <w:t>lergias</w:t>
+            </w:r>
+            <w:r>
+              <w:t>, d</w:t>
+            </w:r>
+            <w:r>
+              <w:t xml:space="preserve">oenças </w:t>
+            </w:r>
+            <w:r>
+              <w:t>c</w:t>
+            </w:r>
+            <w:r>
+              <w:t>rônicas</w:t>
+            </w:r>
+            <w:r>
+              <w:t>, p</w:t>
+            </w:r>
+            <w:r>
+              <w:t>rocedimentos cirúrgicos anteriores</w:t>
+            </w:r>
+            <w:r>
               <w:t xml:space="preserve">, </w:t>
             </w:r>
             <w:r>
+              <w:t>Reações a anestesias</w:t>
+            </w:r>
+            <w:r>
+              <w:t xml:space="preserve">, </w:t>
+            </w:r>
+            <w:r>
               <w:lastRenderedPageBreak/>
-              <w:t>a</w:t>
-            </w:r>
-            <w:r>
-              <w:t>lergias</w:t>
-            </w:r>
-            <w:r>
-              <w:t>, d</w:t>
-            </w:r>
-            <w:r>
-              <w:t xml:space="preserve">oenças </w:t>
-            </w:r>
-            <w:r>
-              <w:t>c</w:t>
-            </w:r>
-            <w:r>
-              <w:t>rônicas</w:t>
-            </w:r>
-            <w:r>
-              <w:t>, p</w:t>
-            </w:r>
-            <w:r>
-              <w:t>rocedimentos cirúrgicos anteriores</w:t>
-            </w:r>
-            <w:r>
-              <w:t xml:space="preserve">, </w:t>
-            </w:r>
-            <w:r>
-              <w:t>Reações a anestesias</w:t>
-            </w:r>
-            <w:r>
-              <w:t>, m</w:t>
+              <w:t>m</w:t>
             </w:r>
             <w:r>
               <w:t>edicamentos contínuos</w:t>
@@ -3642,14 +3648,45 @@
             <w:pPr>
               <w:spacing w:before="360" w:after="360"/>
               <w:ind w:firstLine="0"/>
+              <w:jc w:val="left"/>
               <w:cnfStyle w:val="000000100000" w:firstRow="0" w:lastRow="0" w:firstColumn="0" w:lastColumn="0" w:oddVBand="0" w:evenVBand="0" w:oddHBand="1" w:evenHBand="0" w:firstRowFirstColumn="0" w:firstRowLastColumn="0" w:lastRowFirstColumn="0" w:lastRowLastColumn="0"/>
             </w:pPr>
             <w:r>
               <w:lastRenderedPageBreak/>
-              <w:t xml:space="preserve">Recepcionista / </w:t>
-            </w:r>
-            <w:r>
-              <w:t>Equipe Médica / Equipe de Enfermagem</w:t>
+              <w:t>Recepcionista</w:t>
+            </w:r>
+            <w:r>
+              <w:t xml:space="preserve"> </w:t>
+            </w:r>
+            <w:r>
+              <w:t>e</w:t>
+            </w:r>
+            <w:r>
+              <w:t xml:space="preserve"> </w:t>
+            </w:r>
+            <w:r>
+              <w:t>e</w:t>
+            </w:r>
+            <w:r>
+              <w:t>quipe</w:t>
+            </w:r>
+            <w:r>
+              <w:t>s m</w:t>
+            </w:r>
+            <w:r>
+              <w:t>édica</w:t>
+            </w:r>
+            <w:r>
+              <w:t xml:space="preserve"> e </w:t>
+            </w:r>
+            <w:r>
+              <w:t xml:space="preserve">de </w:t>
+            </w:r>
+            <w:r>
+              <w:t>e</w:t>
+            </w:r>
+            <w:r>
+              <w:t>nfermagem</w:t>
             </w:r>
           </w:p>
         </w:tc>
@@ -3658,7 +3695,7 @@
         <w:tc>
           <w:tcPr>
             <w:cnfStyle w:val="001000000000" w:firstRow="0" w:lastRow="0" w:firstColumn="1" w:lastColumn="0" w:oddVBand="0" w:evenVBand="0" w:oddHBand="0" w:evenHBand="0" w:firstRowFirstColumn="0" w:firstRowLastColumn="0" w:lastRowFirstColumn="0" w:lastRowLastColumn="0"/>
-            <w:tcW w:w="1684" w:type="dxa"/>
+            <w:tcW w:w="846" w:type="dxa"/>
             <w:vAlign w:val="center"/>
           </w:tcPr>
           <w:p>
@@ -3668,16 +3705,13 @@
               <w:jc w:val="center"/>
             </w:pPr>
             <w:r>
-              <w:t>RF</w:t>
-            </w:r>
-            <w:r>
-              <w:t>4</w:t>
-            </w:r>
-          </w:p>
-        </w:tc>
-        <w:tc>
-          <w:tcPr>
-            <w:tcW w:w="1430" w:type="dxa"/>
+              <w:t>RF4</w:t>
+            </w:r>
+          </w:p>
+        </w:tc>
+        <w:tc>
+          <w:tcPr>
+            <w:tcW w:w="1984" w:type="dxa"/>
             <w:vAlign w:val="center"/>
           </w:tcPr>
           <w:p>
@@ -3694,7 +3728,7 @@
         </w:tc>
         <w:tc>
           <w:tcPr>
-            <w:tcW w:w="3656" w:type="dxa"/>
+            <w:tcW w:w="3940" w:type="dxa"/>
             <w:vAlign w:val="center"/>
           </w:tcPr>
           <w:p>
@@ -3718,10 +3752,32 @@
             <w:pPr>
               <w:spacing w:before="360" w:after="360"/>
               <w:ind w:firstLine="0"/>
+              <w:jc w:val="left"/>
               <w:cnfStyle w:val="000000000000" w:firstRow="0" w:lastRow="0" w:firstColumn="0" w:lastColumn="0" w:oddVBand="0" w:evenVBand="0" w:oddHBand="0" w:evenHBand="0" w:firstRowFirstColumn="0" w:firstRowLastColumn="0" w:lastRowFirstColumn="0" w:lastRowLastColumn="0"/>
             </w:pPr>
             <w:r>
-              <w:t>Recepcionista / Equipe Médica / Equipe de Enfermagem</w:t>
+              <w:t>Recepcionista e e</w:t>
+            </w:r>
+            <w:r>
+              <w:t>quipe</w:t>
+            </w:r>
+            <w:r>
+              <w:t>s m</w:t>
+            </w:r>
+            <w:r>
+              <w:t>édica</w:t>
+            </w:r>
+            <w:r>
+              <w:t xml:space="preserve"> e </w:t>
+            </w:r>
+            <w:r>
+              <w:t xml:space="preserve">de </w:t>
+            </w:r>
+            <w:r>
+              <w:t>e</w:t>
+            </w:r>
+            <w:r>
+              <w:t>nfermagem</w:t>
             </w:r>
           </w:p>
         </w:tc>
@@ -3733,7 +3789,7 @@
         <w:tc>
           <w:tcPr>
             <w:cnfStyle w:val="001000000000" w:firstRow="0" w:lastRow="0" w:firstColumn="1" w:lastColumn="0" w:oddVBand="0" w:evenVBand="0" w:oddHBand="0" w:evenHBand="0" w:firstRowFirstColumn="0" w:firstRowLastColumn="0" w:lastRowFirstColumn="0" w:lastRowLastColumn="0"/>
-            <w:tcW w:w="1684" w:type="dxa"/>
+            <w:tcW w:w="846" w:type="dxa"/>
             <w:vAlign w:val="center"/>
           </w:tcPr>
           <w:p>
@@ -3749,7 +3805,7 @@
         </w:tc>
         <w:tc>
           <w:tcPr>
-            <w:tcW w:w="1430" w:type="dxa"/>
+            <w:tcW w:w="1984" w:type="dxa"/>
             <w:vAlign w:val="center"/>
           </w:tcPr>
           <w:p>
@@ -3766,7 +3822,7 @@
         </w:tc>
         <w:tc>
           <w:tcPr>
-            <w:tcW w:w="3656" w:type="dxa"/>
+            <w:tcW w:w="3940" w:type="dxa"/>
             <w:vAlign w:val="center"/>
           </w:tcPr>
           <w:p>
@@ -3789,11 +3845,7 @@
               <w:t xml:space="preserve"> </w:t>
             </w:r>
             <w:r>
-              <w:t xml:space="preserve">O sistema deverá permitir que profissionais como terapeutas, nutricionistas, e outros da área da saúde, anotem informações pertinentes à </w:t>
-            </w:r>
-            <w:r>
-              <w:lastRenderedPageBreak/>
-              <w:t>suas funções, no prontuário do paciente.</w:t>
+              <w:t>O sistema deverá permitir que profissionais como terapeutas, nutricionistas, e outros da área da saúde, anotem informações pertinentes à suas funções, no prontuário do paciente.</w:t>
             </w:r>
           </w:p>
         </w:tc>
@@ -3806,11 +3858,23 @@
             <w:pPr>
               <w:spacing w:before="360" w:after="360"/>
               <w:ind w:firstLine="0"/>
+              <w:jc w:val="left"/>
               <w:cnfStyle w:val="000000100000" w:firstRow="0" w:lastRow="0" w:firstColumn="0" w:lastColumn="0" w:oddVBand="0" w:evenVBand="0" w:oddHBand="1" w:evenHBand="0" w:firstRowFirstColumn="0" w:firstRowLastColumn="0" w:lastRowFirstColumn="0" w:lastRowLastColumn="0"/>
             </w:pPr>
             <w:r>
-              <w:lastRenderedPageBreak/>
-              <w:t>Equipe Médica / Equipe de Enfermagem</w:t>
+              <w:t>Equipe</w:t>
+            </w:r>
+            <w:r>
+              <w:t>s</w:t>
+            </w:r>
+            <w:r>
+              <w:t xml:space="preserve"> </w:t>
+            </w:r>
+            <w:r>
+              <w:t xml:space="preserve">médica e </w:t>
+            </w:r>
+            <w:r>
+              <w:t>de Enfermagem</w:t>
             </w:r>
           </w:p>
         </w:tc>
@@ -3819,7 +3883,7 @@
         <w:tc>
           <w:tcPr>
             <w:cnfStyle w:val="001000000000" w:firstRow="0" w:lastRow="0" w:firstColumn="1" w:lastColumn="0" w:oddVBand="0" w:evenVBand="0" w:oddHBand="0" w:evenHBand="0" w:firstRowFirstColumn="0" w:firstRowLastColumn="0" w:lastRowFirstColumn="0" w:lastRowLastColumn="0"/>
-            <w:tcW w:w="1684" w:type="dxa"/>
+            <w:tcW w:w="846" w:type="dxa"/>
             <w:vAlign w:val="center"/>
           </w:tcPr>
           <w:p>
@@ -3835,7 +3899,7 @@
         </w:tc>
         <w:tc>
           <w:tcPr>
-            <w:tcW w:w="1430" w:type="dxa"/>
+            <w:tcW w:w="1984" w:type="dxa"/>
             <w:vAlign w:val="center"/>
           </w:tcPr>
           <w:p>
@@ -3852,7 +3916,7 @@
         </w:tc>
         <w:tc>
           <w:tcPr>
-            <w:tcW w:w="3656" w:type="dxa"/>
+            <w:tcW w:w="3940" w:type="dxa"/>
             <w:vAlign w:val="center"/>
           </w:tcPr>
           <w:p>
@@ -3876,13 +3940,29 @@
             <w:pPr>
               <w:spacing w:before="360" w:after="360"/>
               <w:ind w:firstLine="0"/>
+              <w:jc w:val="left"/>
               <w:cnfStyle w:val="000000000000" w:firstRow="0" w:lastRow="0" w:firstColumn="0" w:lastColumn="0" w:oddVBand="0" w:evenVBand="0" w:oddHBand="0" w:evenHBand="0" w:firstRowFirstColumn="0" w:firstRowLastColumn="0" w:lastRowFirstColumn="0" w:lastRowLastColumn="0"/>
             </w:pPr>
             <w:r>
-              <w:t xml:space="preserve">Equipe Médica / </w:t>
-            </w:r>
-            <w:r>
-              <w:t>Enfermeiro</w:t>
+              <w:t xml:space="preserve">Equipe </w:t>
+            </w:r>
+            <w:r>
+              <w:t>m</w:t>
+            </w:r>
+            <w:r>
+              <w:t xml:space="preserve">édica </w:t>
+            </w:r>
+            <w:r>
+              <w:t>e</w:t>
+            </w:r>
+            <w:r>
+              <w:t xml:space="preserve"> </w:t>
+            </w:r>
+            <w:r>
+              <w:t>e</w:t>
+            </w:r>
+            <w:r>
+              <w:t>nfermeiro</w:t>
             </w:r>
           </w:p>
         </w:tc>
@@ -3894,7 +3974,7 @@
         <w:tc>
           <w:tcPr>
             <w:cnfStyle w:val="001000000000" w:firstRow="0" w:lastRow="0" w:firstColumn="1" w:lastColumn="0" w:oddVBand="0" w:evenVBand="0" w:oddHBand="0" w:evenHBand="0" w:firstRowFirstColumn="0" w:firstRowLastColumn="0" w:lastRowFirstColumn="0" w:lastRowLastColumn="0"/>
-            <w:tcW w:w="1684" w:type="dxa"/>
+            <w:tcW w:w="846" w:type="dxa"/>
             <w:vAlign w:val="center"/>
           </w:tcPr>
           <w:p>
@@ -3910,7 +3990,7 @@
         </w:tc>
         <w:tc>
           <w:tcPr>
-            <w:tcW w:w="1430" w:type="dxa"/>
+            <w:tcW w:w="1984" w:type="dxa"/>
             <w:vAlign w:val="center"/>
           </w:tcPr>
           <w:p>
@@ -3927,7 +4007,7 @@
         </w:tc>
         <w:tc>
           <w:tcPr>
-            <w:tcW w:w="3656" w:type="dxa"/>
+            <w:tcW w:w="3940" w:type="dxa"/>
             <w:vAlign w:val="center"/>
           </w:tcPr>
           <w:p>
@@ -3950,6 +4030,7 @@
               <w:t xml:space="preserve">também </w:t>
             </w:r>
             <w:r>
+              <w:lastRenderedPageBreak/>
               <w:t>ao enfermeiro a prescrição de medicação, porém deverá alertá-lo dos riscos, para o caso de não haver médicos no horário em que for realizada esta ação. Este procedimento é previsto em lei para o caso do risco de vida do paciente e na ausência de um médico, sendo que deverá ser imediatamente avisado um médico.</w:t>
             </w:r>
             <w:r>
@@ -3959,10 +4040,7 @@
               <w:t>informações</w:t>
             </w:r>
             <w:r>
-              <w:t xml:space="preserve"> a serem solicitadas são:</w:t>
-            </w:r>
-            <w:r>
-              <w:t xml:space="preserve"> m</w:t>
+              <w:t xml:space="preserve"> a serem solicitadas são: m</w:t>
             </w:r>
             <w:r>
               <w:t>edicamentos</w:t>
@@ -3974,16 +4052,7 @@
               <w:t>ia</w:t>
             </w:r>
             <w:r>
-              <w:t xml:space="preserve"> de aplicação</w:t>
-            </w:r>
-            <w:r>
-              <w:t>, d</w:t>
-            </w:r>
-            <w:r>
-              <w:t>osagem</w:t>
-            </w:r>
-            <w:r>
-              <w:t>, h</w:t>
+              <w:t xml:space="preserve"> de aplicação, dosagem, h</w:t>
             </w:r>
             <w:r>
               <w:t>orário e intervalos de horários para aplicação de cada medicação</w:t>
@@ -4002,10 +4071,18 @@
             <w:pPr>
               <w:spacing w:before="360" w:after="360"/>
               <w:ind w:firstLine="0"/>
+              <w:jc w:val="left"/>
               <w:cnfStyle w:val="000000100000" w:firstRow="0" w:lastRow="0" w:firstColumn="0" w:lastColumn="0" w:oddVBand="0" w:evenVBand="0" w:oddHBand="1" w:evenHBand="0" w:firstRowFirstColumn="0" w:firstRowLastColumn="0" w:lastRowFirstColumn="0" w:lastRowLastColumn="0"/>
             </w:pPr>
             <w:r>
-              <w:t>Equipe Médica</w:t>
+              <w:lastRenderedPageBreak/>
+              <w:t xml:space="preserve">Equipe </w:t>
+            </w:r>
+            <w:r>
+              <w:t>m</w:t>
+            </w:r>
+            <w:r>
+              <w:t>édica</w:t>
             </w:r>
           </w:p>
         </w:tc>
@@ -4014,7 +4091,7 @@
         <w:tc>
           <w:tcPr>
             <w:cnfStyle w:val="001000000000" w:firstRow="0" w:lastRow="0" w:firstColumn="1" w:lastColumn="0" w:oddVBand="0" w:evenVBand="0" w:oddHBand="0" w:evenHBand="0" w:firstRowFirstColumn="0" w:firstRowLastColumn="0" w:lastRowFirstColumn="0" w:lastRowLastColumn="0"/>
-            <w:tcW w:w="1684" w:type="dxa"/>
+            <w:tcW w:w="846" w:type="dxa"/>
             <w:vAlign w:val="center"/>
           </w:tcPr>
           <w:p>
@@ -4030,7 +4107,7 @@
         </w:tc>
         <w:tc>
           <w:tcPr>
-            <w:tcW w:w="1430" w:type="dxa"/>
+            <w:tcW w:w="1984" w:type="dxa"/>
             <w:vAlign w:val="center"/>
           </w:tcPr>
           <w:p>
@@ -4047,7 +4124,7 @@
         </w:tc>
         <w:tc>
           <w:tcPr>
-            <w:tcW w:w="3656" w:type="dxa"/>
+            <w:tcW w:w="3940" w:type="dxa"/>
             <w:vAlign w:val="center"/>
           </w:tcPr>
           <w:p>
@@ -4058,11 +4135,7 @@
               <w:cnfStyle w:val="000000000000" w:firstRow="0" w:lastRow="0" w:firstColumn="0" w:lastColumn="0" w:oddVBand="0" w:evenVBand="0" w:oddHBand="0" w:evenHBand="0" w:firstRowFirstColumn="0" w:firstRowLastColumn="0" w:lastRowFirstColumn="0" w:lastRowLastColumn="0"/>
             </w:pPr>
             <w:r>
-              <w:t xml:space="preserve">O sistema deverá permitir ao médico encaminhar o </w:t>
-            </w:r>
-            <w:r>
-              <w:lastRenderedPageBreak/>
-              <w:t>paciente para um enfermeiro responsável em um setor.</w:t>
+              <w:t>O sistema deverá permitir ao médico encaminhar o paciente para um enfermeiro responsável em um setor.</w:t>
             </w:r>
           </w:p>
         </w:tc>
@@ -4075,11 +4148,17 @@
             <w:pPr>
               <w:spacing w:before="360" w:after="360"/>
               <w:ind w:firstLine="0"/>
+              <w:jc w:val="left"/>
               <w:cnfStyle w:val="000000000000" w:firstRow="0" w:lastRow="0" w:firstColumn="0" w:lastColumn="0" w:oddVBand="0" w:evenVBand="0" w:oddHBand="0" w:evenHBand="0" w:firstRowFirstColumn="0" w:firstRowLastColumn="0" w:lastRowFirstColumn="0" w:lastRowLastColumn="0"/>
             </w:pPr>
             <w:r>
-              <w:lastRenderedPageBreak/>
-              <w:t>Equipe Médica</w:t>
+              <w:t xml:space="preserve">Equipe </w:t>
+            </w:r>
+            <w:r>
+              <w:t>m</w:t>
+            </w:r>
+            <w:r>
+              <w:t>édica</w:t>
             </w:r>
           </w:p>
         </w:tc>
@@ -4091,7 +4170,7 @@
         <w:tc>
           <w:tcPr>
             <w:cnfStyle w:val="001000000000" w:firstRow="0" w:lastRow="0" w:firstColumn="1" w:lastColumn="0" w:oddVBand="0" w:evenVBand="0" w:oddHBand="0" w:evenHBand="0" w:firstRowFirstColumn="0" w:firstRowLastColumn="0" w:lastRowFirstColumn="0" w:lastRowLastColumn="0"/>
-            <w:tcW w:w="1684" w:type="dxa"/>
+            <w:tcW w:w="846" w:type="dxa"/>
             <w:vAlign w:val="center"/>
           </w:tcPr>
           <w:p>
@@ -4107,7 +4186,7 @@
         </w:tc>
         <w:tc>
           <w:tcPr>
-            <w:tcW w:w="1430" w:type="dxa"/>
+            <w:tcW w:w="1984" w:type="dxa"/>
             <w:vAlign w:val="center"/>
           </w:tcPr>
           <w:p>
@@ -4124,7 +4203,7 @@
         </w:tc>
         <w:tc>
           <w:tcPr>
-            <w:tcW w:w="3656" w:type="dxa"/>
+            <w:tcW w:w="3940" w:type="dxa"/>
             <w:vAlign w:val="center"/>
           </w:tcPr>
           <w:p>
@@ -4169,6 +4248,7 @@
             <w:pPr>
               <w:spacing w:before="360" w:after="360"/>
               <w:ind w:firstLine="0"/>
+              <w:jc w:val="left"/>
               <w:cnfStyle w:val="000000100000" w:firstRow="0" w:lastRow="0" w:firstColumn="0" w:lastColumn="0" w:oddVBand="0" w:evenVBand="0" w:oddHBand="1" w:evenHBand="0" w:firstRowFirstColumn="0" w:firstRowLastColumn="0" w:lastRowFirstColumn="0" w:lastRowLastColumn="0"/>
             </w:pPr>
             <w:r>
@@ -4181,7 +4261,7 @@
         <w:tc>
           <w:tcPr>
             <w:cnfStyle w:val="001000000000" w:firstRow="0" w:lastRow="0" w:firstColumn="1" w:lastColumn="0" w:oddVBand="0" w:evenVBand="0" w:oddHBand="0" w:evenHBand="0" w:firstRowFirstColumn="0" w:firstRowLastColumn="0" w:lastRowFirstColumn="0" w:lastRowLastColumn="0"/>
-            <w:tcW w:w="1684" w:type="dxa"/>
+            <w:tcW w:w="846" w:type="dxa"/>
             <w:vAlign w:val="center"/>
           </w:tcPr>
           <w:p>
@@ -4197,7 +4277,7 @@
         </w:tc>
         <w:tc>
           <w:tcPr>
-            <w:tcW w:w="1430" w:type="dxa"/>
+            <w:tcW w:w="1984" w:type="dxa"/>
             <w:vAlign w:val="center"/>
           </w:tcPr>
           <w:p>
@@ -4214,37 +4294,9 @@
         </w:tc>
         <w:tc>
           <w:tcPr>
-            <w:tcW w:w="3656" w:type="dxa"/>
-            <w:vAlign w:val="center"/>
-          </w:tcPr>
-          <w:p>
-            <w:pPr>
-              <w:spacing w:before="360" w:after="360"/>
-              <w:ind w:firstLine="0"/>
-              <w:cnfStyle w:val="000000000000" w:firstRow="0" w:lastRow="0" w:firstColumn="0" w:lastColumn="0" w:oddVBand="0" w:evenVBand="0" w:oddHBand="0" w:evenHBand="0" w:firstRowFirstColumn="0" w:firstRowLastColumn="0" w:lastRowFirstColumn="0" w:lastRowLastColumn="0"/>
-            </w:pPr>
-            <w:r>
-              <w:t>O sistema deverá permitir que o enfermeiro, técnico e auxiliar insiram informações da admissão (anamnese) realizada com</w:t>
-            </w:r>
-            <w:r>
-              <w:t xml:space="preserve"> ao paciente ao chegar no setor, no prontuário do paciente. Deverá permitir também a </w:t>
-            </w:r>
-            <w:r>
-              <w:t>anot</w:t>
-            </w:r>
-            <w:r>
-              <w:t>ação</w:t>
-            </w:r>
-            <w:r>
-              <w:t xml:space="preserve"> </w:t>
-            </w:r>
-            <w:r>
-              <w:t>d</w:t>
-            </w:r>
-            <w:r>
-              <w:t>a evolução da saúde do paciente (sinais vitais, balanço hídrico, etc.)</w:t>
-            </w:r>
-          </w:p>
+            <w:tcW w:w="3940" w:type="dxa"/>
+            <w:vAlign w:val="center"/>
+          </w:tcPr>
           <w:p>
             <w:pPr>
               <w:spacing w:before="360" w:after="360"/>
@@ -4252,6 +4304,39 @@
               <w:jc w:val="left"/>
               <w:cnfStyle w:val="000000000000" w:firstRow="0" w:lastRow="0" w:firstColumn="0" w:lastColumn="0" w:oddVBand="0" w:evenVBand="0" w:oddHBand="0" w:evenHBand="0" w:firstRowFirstColumn="0" w:firstRowLastColumn="0" w:lastRowFirstColumn="0" w:lastRowLastColumn="0"/>
             </w:pPr>
+            <w:r>
+              <w:t>O sistema deverá permitir que o enfermeiro, técnico e auxiliar insiram informações da admissão (anamnese) realizada com</w:t>
+            </w:r>
+            <w:r>
+              <w:t xml:space="preserve"> ao paciente ao chegar no setor, no </w:t>
+            </w:r>
+            <w:r>
+              <w:lastRenderedPageBreak/>
+              <w:t xml:space="preserve">prontuário do paciente. Deverá permitir também a </w:t>
+            </w:r>
+            <w:r>
+              <w:t>anot</w:t>
+            </w:r>
+            <w:r>
+              <w:t>ação</w:t>
+            </w:r>
+            <w:r>
+              <w:t xml:space="preserve"> </w:t>
+            </w:r>
+            <w:r>
+              <w:t>d</w:t>
+            </w:r>
+            <w:r>
+              <w:t>a evolução da saúde do paciente (sinais vitais, balanço hídrico, etc.)</w:t>
+            </w:r>
+          </w:p>
+          <w:p>
+            <w:pPr>
+              <w:spacing w:before="360" w:after="360"/>
+              <w:ind w:firstLine="0"/>
+              <w:jc w:val="left"/>
+              <w:cnfStyle w:val="000000000000" w:firstRow="0" w:lastRow="0" w:firstColumn="0" w:lastColumn="0" w:oddVBand="0" w:evenVBand="0" w:oddHBand="0" w:evenHBand="0" w:firstRowFirstColumn="0" w:firstRowLastColumn="0" w:lastRowFirstColumn="0" w:lastRowLastColumn="0"/>
+            </w:pPr>
           </w:p>
         </w:tc>
         <w:tc>
@@ -4263,10 +4348,18 @@
             <w:pPr>
               <w:spacing w:before="360" w:after="360"/>
               <w:ind w:firstLine="0"/>
+              <w:jc w:val="left"/>
               <w:cnfStyle w:val="000000000000" w:firstRow="0" w:lastRow="0" w:firstColumn="0" w:lastColumn="0" w:oddVBand="0" w:evenVBand="0" w:oddHBand="0" w:evenHBand="0" w:firstRowFirstColumn="0" w:firstRowLastColumn="0" w:lastRowFirstColumn="0" w:lastRowLastColumn="0"/>
             </w:pPr>
             <w:r>
-              <w:t>Equipe de Enfermagem</w:t>
+              <w:lastRenderedPageBreak/>
+              <w:t xml:space="preserve">Equipe de </w:t>
+            </w:r>
+            <w:r>
+              <w:t>e</w:t>
+            </w:r>
+            <w:r>
+              <w:t>nfermagem</w:t>
             </w:r>
           </w:p>
         </w:tc>
@@ -4278,7 +4371,7 @@
         <w:tc>
           <w:tcPr>
             <w:cnfStyle w:val="001000000000" w:firstRow="0" w:lastRow="0" w:firstColumn="1" w:lastColumn="0" w:oddVBand="0" w:evenVBand="0" w:oddHBand="0" w:evenHBand="0" w:firstRowFirstColumn="0" w:firstRowLastColumn="0" w:lastRowFirstColumn="0" w:lastRowLastColumn="0"/>
-            <w:tcW w:w="1684" w:type="dxa"/>
+            <w:tcW w:w="846" w:type="dxa"/>
             <w:vAlign w:val="center"/>
           </w:tcPr>
           <w:p>
@@ -4294,7 +4387,7 @@
         </w:tc>
         <w:tc>
           <w:tcPr>
-            <w:tcW w:w="1430" w:type="dxa"/>
+            <w:tcW w:w="1984" w:type="dxa"/>
             <w:vAlign w:val="center"/>
           </w:tcPr>
           <w:p>
@@ -4311,21 +4404,18 @@
         </w:tc>
         <w:tc>
           <w:tcPr>
-            <w:tcW w:w="3656" w:type="dxa"/>
-            <w:vAlign w:val="center"/>
-          </w:tcPr>
-          <w:p>
-            <w:pPr>
-              <w:spacing w:before="360" w:after="360"/>
-              <w:ind w:firstLine="0"/>
+            <w:tcW w:w="3940" w:type="dxa"/>
+            <w:vAlign w:val="center"/>
+          </w:tcPr>
+          <w:p>
+            <w:pPr>
+              <w:spacing w:before="360" w:after="360"/>
+              <w:ind w:firstLine="0"/>
+              <w:jc w:val="left"/>
               <w:cnfStyle w:val="000000100000" w:firstRow="0" w:lastRow="0" w:firstColumn="0" w:lastColumn="0" w:oddVBand="0" w:evenVBand="0" w:oddHBand="1" w:evenHBand="0" w:firstRowFirstColumn="0" w:firstRowLastColumn="0" w:lastRowFirstColumn="0" w:lastRowLastColumn="0"/>
             </w:pPr>
             <w:r>
-              <w:t xml:space="preserve">O sistema deverá permitir que o enfermeiro responsável pelo paciente abra os horários das medicações do paciente, calculando </w:t>
-            </w:r>
-            <w:r>
-              <w:lastRenderedPageBreak/>
-              <w:t>automaticamente os intervalos de administração.</w:t>
+              <w:t>O sistema deverá permitir que o enfermeiro responsável pelo paciente abra os horários das medicações do paciente, calculando automaticamente os intervalos de administração.</w:t>
             </w:r>
           </w:p>
         </w:tc>
@@ -4338,10 +4428,10 @@
             <w:pPr>
               <w:spacing w:before="360" w:after="360"/>
               <w:ind w:firstLine="0"/>
+              <w:jc w:val="left"/>
               <w:cnfStyle w:val="000000100000" w:firstRow="0" w:lastRow="0" w:firstColumn="0" w:lastColumn="0" w:oddVBand="0" w:evenVBand="0" w:oddHBand="1" w:evenHBand="0" w:firstRowFirstColumn="0" w:firstRowLastColumn="0" w:lastRowFirstColumn="0" w:lastRowLastColumn="0"/>
             </w:pPr>
             <w:r>
-              <w:lastRenderedPageBreak/>
               <w:t>Enfermeiro</w:t>
             </w:r>
           </w:p>
@@ -4351,7 +4441,7 @@
         <w:tc>
           <w:tcPr>
             <w:cnfStyle w:val="001000000000" w:firstRow="0" w:lastRow="0" w:firstColumn="1" w:lastColumn="0" w:oddVBand="0" w:evenVBand="0" w:oddHBand="0" w:evenHBand="0" w:firstRowFirstColumn="0" w:firstRowLastColumn="0" w:lastRowFirstColumn="0" w:lastRowLastColumn="0"/>
-            <w:tcW w:w="1684" w:type="dxa"/>
+            <w:tcW w:w="846" w:type="dxa"/>
             <w:vAlign w:val="center"/>
           </w:tcPr>
           <w:p>
@@ -4367,7 +4457,7 @@
         </w:tc>
         <w:tc>
           <w:tcPr>
-            <w:tcW w:w="1430" w:type="dxa"/>
+            <w:tcW w:w="1984" w:type="dxa"/>
             <w:vAlign w:val="center"/>
           </w:tcPr>
           <w:p>
@@ -4384,13 +4474,14 @@
         </w:tc>
         <w:tc>
           <w:tcPr>
-            <w:tcW w:w="3656" w:type="dxa"/>
-            <w:vAlign w:val="center"/>
-          </w:tcPr>
-          <w:p>
-            <w:pPr>
-              <w:spacing w:before="360" w:after="360"/>
-              <w:ind w:firstLine="0"/>
+            <w:tcW w:w="3940" w:type="dxa"/>
+            <w:vAlign w:val="center"/>
+          </w:tcPr>
+          <w:p>
+            <w:pPr>
+              <w:spacing w:before="360" w:after="360"/>
+              <w:ind w:firstLine="0"/>
+              <w:jc w:val="left"/>
               <w:cnfStyle w:val="000000000000" w:firstRow="0" w:lastRow="0" w:firstColumn="0" w:lastColumn="0" w:oddVBand="0" w:evenVBand="0" w:oddHBand="0" w:evenHBand="0" w:firstRowFirstColumn="0" w:firstRowLastColumn="0" w:lastRowFirstColumn="0" w:lastRowLastColumn="0"/>
             </w:pPr>
             <w:r>
@@ -4407,6 +4498,7 @@
             <w:pPr>
               <w:spacing w:before="360" w:after="360"/>
               <w:ind w:firstLine="0"/>
+              <w:jc w:val="left"/>
               <w:cnfStyle w:val="000000000000" w:firstRow="0" w:lastRow="0" w:firstColumn="0" w:lastColumn="0" w:oddVBand="0" w:evenVBand="0" w:oddHBand="0" w:evenHBand="0" w:firstRowFirstColumn="0" w:firstRowLastColumn="0" w:lastRowFirstColumn="0" w:lastRowLastColumn="0"/>
             </w:pPr>
             <w:r>
@@ -4422,7 +4514,7 @@
         <w:tc>
           <w:tcPr>
             <w:cnfStyle w:val="001000000000" w:firstRow="0" w:lastRow="0" w:firstColumn="1" w:lastColumn="0" w:oddVBand="0" w:evenVBand="0" w:oddHBand="0" w:evenHBand="0" w:firstRowFirstColumn="0" w:firstRowLastColumn="0" w:lastRowFirstColumn="0" w:lastRowLastColumn="0"/>
-            <w:tcW w:w="1684" w:type="dxa"/>
+            <w:tcW w:w="846" w:type="dxa"/>
             <w:vAlign w:val="center"/>
           </w:tcPr>
           <w:p>
@@ -4438,7 +4530,7 @@
         </w:tc>
         <w:tc>
           <w:tcPr>
-            <w:tcW w:w="1430" w:type="dxa"/>
+            <w:tcW w:w="1984" w:type="dxa"/>
             <w:vAlign w:val="center"/>
           </w:tcPr>
           <w:p>
@@ -4455,13 +4547,14 @@
         </w:tc>
         <w:tc>
           <w:tcPr>
-            <w:tcW w:w="3656" w:type="dxa"/>
-            <w:vAlign w:val="center"/>
-          </w:tcPr>
-          <w:p>
-            <w:pPr>
-              <w:spacing w:before="360" w:after="360"/>
-              <w:ind w:firstLine="0"/>
+            <w:tcW w:w="3940" w:type="dxa"/>
+            <w:vAlign w:val="center"/>
+          </w:tcPr>
+          <w:p>
+            <w:pPr>
+              <w:spacing w:before="360" w:after="360"/>
+              <w:ind w:firstLine="0"/>
+              <w:jc w:val="left"/>
               <w:cnfStyle w:val="000000100000" w:firstRow="0" w:lastRow="0" w:firstColumn="0" w:lastColumn="0" w:oddVBand="0" w:evenVBand="0" w:oddHBand="1" w:evenHBand="0" w:firstRowFirstColumn="0" w:firstRowLastColumn="0" w:lastRowFirstColumn="0" w:lastRowLastColumn="0"/>
             </w:pPr>
             <w:r>
@@ -4523,10 +4616,17 @@
             <w:pPr>
               <w:spacing w:before="360" w:after="360"/>
               <w:ind w:firstLine="0"/>
+              <w:jc w:val="left"/>
               <w:cnfStyle w:val="000000100000" w:firstRow="0" w:lastRow="0" w:firstColumn="0" w:lastColumn="0" w:oddVBand="0" w:evenVBand="0" w:oddHBand="1" w:evenHBand="0" w:firstRowFirstColumn="0" w:firstRowLastColumn="0" w:lastRowFirstColumn="0" w:lastRowLastColumn="0"/>
             </w:pPr>
             <w:r>
-              <w:t>Equipe de Enfermagem</w:t>
+              <w:t xml:space="preserve">Equipe de </w:t>
+            </w:r>
+            <w:r>
+              <w:t>e</w:t>
+            </w:r>
+            <w:r>
+              <w:t>nfermagem</w:t>
             </w:r>
           </w:p>
         </w:tc>
@@ -4535,7 +4635,7 @@
         <w:tc>
           <w:tcPr>
             <w:cnfStyle w:val="001000000000" w:firstRow="0" w:lastRow="0" w:firstColumn="1" w:lastColumn="0" w:oddVBand="0" w:evenVBand="0" w:oddHBand="0" w:evenHBand="0" w:firstRowFirstColumn="0" w:firstRowLastColumn="0" w:lastRowFirstColumn="0" w:lastRowLastColumn="0"/>
-            <w:tcW w:w="1684" w:type="dxa"/>
+            <w:tcW w:w="846" w:type="dxa"/>
             <w:vAlign w:val="center"/>
           </w:tcPr>
           <w:p>
@@ -4551,7 +4651,7 @@
         </w:tc>
         <w:tc>
           <w:tcPr>
-            <w:tcW w:w="1430" w:type="dxa"/>
+            <w:tcW w:w="1984" w:type="dxa"/>
             <w:vAlign w:val="center"/>
           </w:tcPr>
           <w:p>
@@ -4568,13 +4668,14 @@
         </w:tc>
         <w:tc>
           <w:tcPr>
-            <w:tcW w:w="3656" w:type="dxa"/>
-            <w:vAlign w:val="center"/>
-          </w:tcPr>
-          <w:p>
-            <w:pPr>
-              <w:spacing w:before="360" w:after="360"/>
-              <w:ind w:firstLine="0"/>
+            <w:tcW w:w="3940" w:type="dxa"/>
+            <w:vAlign w:val="center"/>
+          </w:tcPr>
+          <w:p>
+            <w:pPr>
+              <w:spacing w:before="360" w:after="360"/>
+              <w:ind w:firstLine="0"/>
+              <w:jc w:val="left"/>
               <w:cnfStyle w:val="000000000000" w:firstRow="0" w:lastRow="0" w:firstColumn="0" w:lastColumn="0" w:oddVBand="0" w:evenVBand="0" w:oddHBand="0" w:evenHBand="0" w:firstRowFirstColumn="0" w:firstRowLastColumn="0" w:lastRowFirstColumn="0" w:lastRowLastColumn="0"/>
             </w:pPr>
             <w:r>
@@ -4591,10 +4692,17 @@
             <w:pPr>
               <w:spacing w:before="360" w:after="360"/>
               <w:ind w:firstLine="0"/>
+              <w:jc w:val="left"/>
               <w:cnfStyle w:val="000000000000" w:firstRow="0" w:lastRow="0" w:firstColumn="0" w:lastColumn="0" w:oddVBand="0" w:evenVBand="0" w:oddHBand="0" w:evenHBand="0" w:firstRowFirstColumn="0" w:firstRowLastColumn="0" w:lastRowFirstColumn="0" w:lastRowLastColumn="0"/>
             </w:pPr>
             <w:r>
-              <w:t>Equipe de Enfermagem</w:t>
+              <w:t xml:space="preserve">Equipe de </w:t>
+            </w:r>
+            <w:r>
+              <w:t>e</w:t>
+            </w:r>
+            <w:r>
+              <w:t>nfermagem</w:t>
             </w:r>
           </w:p>
         </w:tc>
@@ -4606,7 +4714,7 @@
         <w:tc>
           <w:tcPr>
             <w:cnfStyle w:val="001000000000" w:firstRow="0" w:lastRow="0" w:firstColumn="1" w:lastColumn="0" w:oddVBand="0" w:evenVBand="0" w:oddHBand="0" w:evenHBand="0" w:firstRowFirstColumn="0" w:firstRowLastColumn="0" w:lastRowFirstColumn="0" w:lastRowLastColumn="0"/>
-            <w:tcW w:w="1684" w:type="dxa"/>
+            <w:tcW w:w="846" w:type="dxa"/>
             <w:vAlign w:val="center"/>
           </w:tcPr>
           <w:p>
@@ -4623,7 +4731,7 @@
         </w:tc>
         <w:tc>
           <w:tcPr>
-            <w:tcW w:w="1430" w:type="dxa"/>
+            <w:tcW w:w="1984" w:type="dxa"/>
             <w:vAlign w:val="center"/>
           </w:tcPr>
           <w:p>
@@ -4640,13 +4748,14 @@
         </w:tc>
         <w:tc>
           <w:tcPr>
-            <w:tcW w:w="3656" w:type="dxa"/>
-            <w:vAlign w:val="center"/>
-          </w:tcPr>
-          <w:p>
-            <w:pPr>
-              <w:spacing w:before="360" w:after="360"/>
-              <w:ind w:firstLine="0"/>
+            <w:tcW w:w="3940" w:type="dxa"/>
+            <w:vAlign w:val="center"/>
+          </w:tcPr>
+          <w:p>
+            <w:pPr>
+              <w:spacing w:before="360" w:after="360"/>
+              <w:ind w:firstLine="0"/>
+              <w:jc w:val="left"/>
               <w:cnfStyle w:val="000000100000" w:firstRow="0" w:lastRow="0" w:firstColumn="0" w:lastColumn="0" w:oddVBand="0" w:evenVBand="0" w:oddHBand="1" w:evenHBand="0" w:firstRowFirstColumn="0" w:firstRowLastColumn="0" w:lastRowFirstColumn="0" w:lastRowLastColumn="0"/>
             </w:pPr>
             <w:r>
@@ -4663,6 +4772,7 @@
             <w:pPr>
               <w:spacing w:before="360" w:after="360"/>
               <w:ind w:firstLine="0"/>
+              <w:jc w:val="left"/>
               <w:cnfStyle w:val="000000100000" w:firstRow="0" w:lastRow="0" w:firstColumn="0" w:lastColumn="0" w:oddVBand="0" w:evenVBand="0" w:oddHBand="1" w:evenHBand="0" w:firstRowFirstColumn="0" w:firstRowLastColumn="0" w:lastRowFirstColumn="0" w:lastRowLastColumn="0"/>
             </w:pPr>
             <w:r>
@@ -4675,7 +4785,7 @@
         <w:tc>
           <w:tcPr>
             <w:cnfStyle w:val="001000000000" w:firstRow="0" w:lastRow="0" w:firstColumn="1" w:lastColumn="0" w:oddVBand="0" w:evenVBand="0" w:oddHBand="0" w:evenHBand="0" w:firstRowFirstColumn="0" w:firstRowLastColumn="0" w:lastRowFirstColumn="0" w:lastRowLastColumn="0"/>
-            <w:tcW w:w="1684" w:type="dxa"/>
+            <w:tcW w:w="846" w:type="dxa"/>
             <w:vAlign w:val="center"/>
           </w:tcPr>
           <w:p>
@@ -4691,7 +4801,7 @@
         </w:tc>
         <w:tc>
           <w:tcPr>
-            <w:tcW w:w="1430" w:type="dxa"/>
+            <w:tcW w:w="1984" w:type="dxa"/>
             <w:vAlign w:val="center"/>
           </w:tcPr>
           <w:p>
@@ -4708,13 +4818,14 @@
         </w:tc>
         <w:tc>
           <w:tcPr>
-            <w:tcW w:w="3656" w:type="dxa"/>
-            <w:vAlign w:val="center"/>
-          </w:tcPr>
-          <w:p>
-            <w:pPr>
-              <w:spacing w:before="360" w:after="360"/>
-              <w:ind w:firstLine="0"/>
+            <w:tcW w:w="3940" w:type="dxa"/>
+            <w:vAlign w:val="center"/>
+          </w:tcPr>
+          <w:p>
+            <w:pPr>
+              <w:spacing w:before="360" w:after="360"/>
+              <w:ind w:firstLine="0"/>
+              <w:jc w:val="left"/>
               <w:cnfStyle w:val="000000000000" w:firstRow="0" w:lastRow="0" w:firstColumn="0" w:lastColumn="0" w:oddVBand="0" w:evenVBand="0" w:oddHBand="0" w:evenHBand="0" w:firstRowFirstColumn="0" w:firstRowLastColumn="0" w:lastRowFirstColumn="0" w:lastRowLastColumn="0"/>
             </w:pPr>
             <w:r>
@@ -4740,10 +4851,17 @@
             <w:pPr>
               <w:spacing w:before="360" w:after="360"/>
               <w:ind w:firstLine="0"/>
+              <w:jc w:val="left"/>
               <w:cnfStyle w:val="000000000000" w:firstRow="0" w:lastRow="0" w:firstColumn="0" w:lastColumn="0" w:oddVBand="0" w:evenVBand="0" w:oddHBand="0" w:evenHBand="0" w:firstRowFirstColumn="0" w:firstRowLastColumn="0" w:lastRowFirstColumn="0" w:lastRowLastColumn="0"/>
             </w:pPr>
             <w:r>
-              <w:t>Equipe de Enfermagem</w:t>
+              <w:t xml:space="preserve">Equipe de </w:t>
+            </w:r>
+            <w:r>
+              <w:t>e</w:t>
+            </w:r>
+            <w:r>
+              <w:t>nfermagem</w:t>
             </w:r>
           </w:p>
         </w:tc>
@@ -4755,7 +4873,7 @@
         <w:tc>
           <w:tcPr>
             <w:cnfStyle w:val="001000000000" w:firstRow="0" w:lastRow="0" w:firstColumn="1" w:lastColumn="0" w:oddVBand="0" w:evenVBand="0" w:oddHBand="0" w:evenHBand="0" w:firstRowFirstColumn="0" w:firstRowLastColumn="0" w:lastRowFirstColumn="0" w:lastRowLastColumn="0"/>
-            <w:tcW w:w="1684" w:type="dxa"/>
+            <w:tcW w:w="846" w:type="dxa"/>
             <w:vAlign w:val="center"/>
           </w:tcPr>
           <w:p>
@@ -4771,7 +4889,7 @@
         </w:tc>
         <w:tc>
           <w:tcPr>
-            <w:tcW w:w="1430" w:type="dxa"/>
+            <w:tcW w:w="1984" w:type="dxa"/>
             <w:vAlign w:val="center"/>
           </w:tcPr>
           <w:p>
@@ -4788,13 +4906,14 @@
         </w:tc>
         <w:tc>
           <w:tcPr>
-            <w:tcW w:w="3656" w:type="dxa"/>
-            <w:vAlign w:val="center"/>
-          </w:tcPr>
-          <w:p>
-            <w:pPr>
-              <w:spacing w:before="360" w:after="360"/>
-              <w:ind w:firstLine="0"/>
+            <w:tcW w:w="3940" w:type="dxa"/>
+            <w:vAlign w:val="center"/>
+          </w:tcPr>
+          <w:p>
+            <w:pPr>
+              <w:spacing w:before="360" w:after="360"/>
+              <w:ind w:firstLine="0"/>
+              <w:jc w:val="left"/>
               <w:cnfStyle w:val="000000100000" w:firstRow="0" w:lastRow="0" w:firstColumn="0" w:lastColumn="0" w:oddVBand="0" w:evenVBand="0" w:oddHBand="1" w:evenHBand="0" w:firstRowFirstColumn="0" w:firstRowLastColumn="0" w:lastRowFirstColumn="0" w:lastRowLastColumn="0"/>
             </w:pPr>
             <w:r>
@@ -4811,6 +4930,7 @@
             <w:pPr>
               <w:spacing w:before="360" w:after="360"/>
               <w:ind w:firstLine="0"/>
+              <w:jc w:val="left"/>
               <w:cnfStyle w:val="000000100000" w:firstRow="0" w:lastRow="0" w:firstColumn="0" w:lastColumn="0" w:oddVBand="0" w:evenVBand="0" w:oddHBand="1" w:evenHBand="0" w:firstRowFirstColumn="0" w:firstRowLastColumn="0" w:lastRowFirstColumn="0" w:lastRowLastColumn="0"/>
             </w:pPr>
             <w:r>
@@ -4823,7 +4943,7 @@
         <w:tc>
           <w:tcPr>
             <w:cnfStyle w:val="001000000000" w:firstRow="0" w:lastRow="0" w:firstColumn="1" w:lastColumn="0" w:oddVBand="0" w:evenVBand="0" w:oddHBand="0" w:evenHBand="0" w:firstRowFirstColumn="0" w:firstRowLastColumn="0" w:lastRowFirstColumn="0" w:lastRowLastColumn="0"/>
-            <w:tcW w:w="1684" w:type="dxa"/>
+            <w:tcW w:w="846" w:type="dxa"/>
             <w:vAlign w:val="center"/>
           </w:tcPr>
           <w:p>
@@ -4839,7 +4959,7 @@
         </w:tc>
         <w:tc>
           <w:tcPr>
-            <w:tcW w:w="1430" w:type="dxa"/>
+            <w:tcW w:w="1984" w:type="dxa"/>
             <w:vAlign w:val="center"/>
           </w:tcPr>
           <w:p>
@@ -4856,13 +4976,14 @@
         </w:tc>
         <w:tc>
           <w:tcPr>
-            <w:tcW w:w="3656" w:type="dxa"/>
-            <w:vAlign w:val="center"/>
-          </w:tcPr>
-          <w:p>
-            <w:pPr>
-              <w:spacing w:before="360" w:after="360"/>
-              <w:ind w:firstLine="0"/>
+            <w:tcW w:w="3940" w:type="dxa"/>
+            <w:vAlign w:val="center"/>
+          </w:tcPr>
+          <w:p>
+            <w:pPr>
+              <w:spacing w:before="360" w:after="360"/>
+              <w:ind w:firstLine="0"/>
+              <w:jc w:val="left"/>
               <w:cnfStyle w:val="000000000000" w:firstRow="0" w:lastRow="0" w:firstColumn="0" w:lastColumn="0" w:oddVBand="0" w:evenVBand="0" w:oddHBand="0" w:evenHBand="0" w:firstRowFirstColumn="0" w:firstRowLastColumn="0" w:lastRowFirstColumn="0" w:lastRowLastColumn="0"/>
             </w:pPr>
             <w:r>
@@ -4879,6 +5000,7 @@
             <w:pPr>
               <w:spacing w:before="360" w:after="360"/>
               <w:ind w:firstLine="0"/>
+              <w:jc w:val="left"/>
               <w:cnfStyle w:val="000000000000" w:firstRow="0" w:lastRow="0" w:firstColumn="0" w:lastColumn="0" w:oddVBand="0" w:evenVBand="0" w:oddHBand="0" w:evenHBand="0" w:firstRowFirstColumn="0" w:firstRowLastColumn="0" w:lastRowFirstColumn="0" w:lastRowLastColumn="0"/>
             </w:pPr>
             <w:r>
@@ -4894,7 +5016,7 @@
         <w:tc>
           <w:tcPr>
             <w:cnfStyle w:val="001000000000" w:firstRow="0" w:lastRow="0" w:firstColumn="1" w:lastColumn="0" w:oddVBand="0" w:evenVBand="0" w:oddHBand="0" w:evenHBand="0" w:firstRowFirstColumn="0" w:firstRowLastColumn="0" w:lastRowFirstColumn="0" w:lastRowLastColumn="0"/>
-            <w:tcW w:w="1684" w:type="dxa"/>
+            <w:tcW w:w="846" w:type="dxa"/>
             <w:vAlign w:val="center"/>
           </w:tcPr>
           <w:p>
@@ -4910,7 +5032,7 @@
         </w:tc>
         <w:tc>
           <w:tcPr>
-            <w:tcW w:w="1430" w:type="dxa"/>
+            <w:tcW w:w="1984" w:type="dxa"/>
             <w:vAlign w:val="center"/>
           </w:tcPr>
           <w:p>
@@ -4927,13 +5049,14 @@
         </w:tc>
         <w:tc>
           <w:tcPr>
-            <w:tcW w:w="3656" w:type="dxa"/>
-            <w:vAlign w:val="center"/>
-          </w:tcPr>
-          <w:p>
-            <w:pPr>
-              <w:spacing w:before="360" w:after="360"/>
-              <w:ind w:firstLine="0"/>
+            <w:tcW w:w="3940" w:type="dxa"/>
+            <w:vAlign w:val="center"/>
+          </w:tcPr>
+          <w:p>
+            <w:pPr>
+              <w:spacing w:before="360" w:after="360"/>
+              <w:ind w:firstLine="0"/>
+              <w:jc w:val="left"/>
               <w:cnfStyle w:val="000000100000" w:firstRow="0" w:lastRow="0" w:firstColumn="0" w:lastColumn="0" w:oddVBand="0" w:evenVBand="0" w:oddHBand="1" w:evenHBand="0" w:firstRowFirstColumn="0" w:firstRowLastColumn="0" w:lastRowFirstColumn="0" w:lastRowLastColumn="0"/>
             </w:pPr>
             <w:r>
@@ -4950,6 +5073,7 @@
             <w:pPr>
               <w:spacing w:before="360" w:after="360"/>
               <w:ind w:firstLine="0"/>
+              <w:jc w:val="left"/>
               <w:cnfStyle w:val="000000100000" w:firstRow="0" w:lastRow="0" w:firstColumn="0" w:lastColumn="0" w:oddVBand="0" w:evenVBand="0" w:oddHBand="1" w:evenHBand="0" w:firstRowFirstColumn="0" w:firstRowLastColumn="0" w:lastRowFirstColumn="0" w:lastRowLastColumn="0"/>
             </w:pPr>
             <w:r>
@@ -4962,7 +5086,7 @@
         <w:tc>
           <w:tcPr>
             <w:cnfStyle w:val="001000000000" w:firstRow="0" w:lastRow="0" w:firstColumn="1" w:lastColumn="0" w:oddVBand="0" w:evenVBand="0" w:oddHBand="0" w:evenHBand="0" w:firstRowFirstColumn="0" w:firstRowLastColumn="0" w:lastRowFirstColumn="0" w:lastRowLastColumn="0"/>
-            <w:tcW w:w="1684" w:type="dxa"/>
+            <w:tcW w:w="846" w:type="dxa"/>
             <w:vAlign w:val="center"/>
           </w:tcPr>
           <w:p>
@@ -4972,14 +5096,13 @@
               <w:jc w:val="center"/>
             </w:pPr>
             <w:r>
-              <w:lastRenderedPageBreak/>
               <w:t>RF20</w:t>
             </w:r>
           </w:p>
         </w:tc>
         <w:tc>
           <w:tcPr>
-            <w:tcW w:w="1430" w:type="dxa"/>
+            <w:tcW w:w="1984" w:type="dxa"/>
             <w:vAlign w:val="center"/>
           </w:tcPr>
           <w:p>
@@ -4996,13 +5119,14 @@
         </w:tc>
         <w:tc>
           <w:tcPr>
-            <w:tcW w:w="3656" w:type="dxa"/>
-            <w:vAlign w:val="center"/>
-          </w:tcPr>
-          <w:p>
-            <w:pPr>
-              <w:spacing w:before="360" w:after="360"/>
-              <w:ind w:firstLine="0"/>
+            <w:tcW w:w="3940" w:type="dxa"/>
+            <w:vAlign w:val="center"/>
+          </w:tcPr>
+          <w:p>
+            <w:pPr>
+              <w:spacing w:before="360" w:after="360"/>
+              <w:ind w:firstLine="0"/>
+              <w:jc w:val="left"/>
               <w:cnfStyle w:val="000000000000" w:firstRow="0" w:lastRow="0" w:firstColumn="0" w:lastColumn="0" w:oddVBand="0" w:evenVBand="0" w:oddHBand="0" w:evenHBand="0" w:firstRowFirstColumn="0" w:firstRowLastColumn="0" w:lastRowFirstColumn="0" w:lastRowLastColumn="0"/>
             </w:pPr>
             <w:r>
@@ -5019,10 +5143,17 @@
             <w:pPr>
               <w:spacing w:before="360" w:after="360"/>
               <w:ind w:firstLine="0"/>
+              <w:jc w:val="left"/>
               <w:cnfStyle w:val="000000000000" w:firstRow="0" w:lastRow="0" w:firstColumn="0" w:lastColumn="0" w:oddVBand="0" w:evenVBand="0" w:oddHBand="0" w:evenHBand="0" w:firstRowFirstColumn="0" w:firstRowLastColumn="0" w:lastRowFirstColumn="0" w:lastRowLastColumn="0"/>
             </w:pPr>
             <w:r>
-              <w:t>Equipe de Enfermagem</w:t>
+              <w:t xml:space="preserve">Equipe de </w:t>
+            </w:r>
+            <w:r>
+              <w:t>e</w:t>
+            </w:r>
+            <w:r>
+              <w:t>nfermagem</w:t>
             </w:r>
           </w:p>
         </w:tc>
@@ -5034,7 +5165,7 @@
         <w:tc>
           <w:tcPr>
             <w:cnfStyle w:val="001000000000" w:firstRow="0" w:lastRow="0" w:firstColumn="1" w:lastColumn="0" w:oddVBand="0" w:evenVBand="0" w:oddHBand="0" w:evenHBand="0" w:firstRowFirstColumn="0" w:firstRowLastColumn="0" w:lastRowFirstColumn="0" w:lastRowLastColumn="0"/>
-            <w:tcW w:w="1684" w:type="dxa"/>
+            <w:tcW w:w="846" w:type="dxa"/>
             <w:vAlign w:val="center"/>
           </w:tcPr>
           <w:p>
@@ -5050,7 +5181,7 @@
         </w:tc>
         <w:tc>
           <w:tcPr>
-            <w:tcW w:w="1430" w:type="dxa"/>
+            <w:tcW w:w="1984" w:type="dxa"/>
             <w:vAlign w:val="center"/>
           </w:tcPr>
           <w:p>
@@ -5067,13 +5198,14 @@
         </w:tc>
         <w:tc>
           <w:tcPr>
-            <w:tcW w:w="3656" w:type="dxa"/>
-            <w:vAlign w:val="center"/>
-          </w:tcPr>
-          <w:p>
-            <w:pPr>
-              <w:spacing w:before="360" w:after="360"/>
-              <w:ind w:firstLine="0"/>
+            <w:tcW w:w="3940" w:type="dxa"/>
+            <w:vAlign w:val="center"/>
+          </w:tcPr>
+          <w:p>
+            <w:pPr>
+              <w:spacing w:before="360" w:after="360"/>
+              <w:ind w:firstLine="0"/>
+              <w:jc w:val="left"/>
               <w:cnfStyle w:val="000000100000" w:firstRow="0" w:lastRow="0" w:firstColumn="0" w:lastColumn="0" w:oddVBand="0" w:evenVBand="0" w:oddHBand="1" w:evenHBand="0" w:firstRowFirstColumn="0" w:firstRowLastColumn="0" w:lastRowFirstColumn="0" w:lastRowLastColumn="0"/>
             </w:pPr>
             <w:r>
@@ -5090,10 +5222,35 @@
             <w:pPr>
               <w:spacing w:before="360" w:after="360"/>
               <w:ind w:firstLine="0"/>
+              <w:jc w:val="left"/>
               <w:cnfStyle w:val="000000100000" w:firstRow="0" w:lastRow="0" w:firstColumn="0" w:lastColumn="0" w:oddVBand="0" w:evenVBand="0" w:oddHBand="1" w:evenHBand="0" w:firstRowFirstColumn="0" w:firstRowLastColumn="0" w:lastRowFirstColumn="0" w:lastRowLastColumn="0"/>
             </w:pPr>
             <w:r>
-              <w:t>Equipe Médica e Equipe de Enfermagem</w:t>
+              <w:t>Equipe</w:t>
+            </w:r>
+            <w:r>
+              <w:t>s</w:t>
+            </w:r>
+            <w:r>
+              <w:t xml:space="preserve"> </w:t>
+            </w:r>
+            <w:r>
+              <w:t>m</w:t>
+            </w:r>
+            <w:r>
+              <w:t xml:space="preserve">édica </w:t>
+            </w:r>
+            <w:r>
+              <w:t xml:space="preserve">e </w:t>
+            </w:r>
+            <w:r>
+              <w:t xml:space="preserve">de </w:t>
+            </w:r>
+            <w:r>
+              <w:t>e</w:t>
+            </w:r>
+            <w:r>
+              <w:t>nfermagem</w:t>
             </w:r>
           </w:p>
         </w:tc>
@@ -5102,7 +5259,7 @@
         <w:tc>
           <w:tcPr>
             <w:cnfStyle w:val="001000000000" w:firstRow="0" w:lastRow="0" w:firstColumn="1" w:lastColumn="0" w:oddVBand="0" w:evenVBand="0" w:oddHBand="0" w:evenHBand="0" w:firstRowFirstColumn="0" w:firstRowLastColumn="0" w:lastRowFirstColumn="0" w:lastRowLastColumn="0"/>
-            <w:tcW w:w="1684" w:type="dxa"/>
+            <w:tcW w:w="846" w:type="dxa"/>
             <w:vAlign w:val="center"/>
           </w:tcPr>
           <w:p>
@@ -5112,13 +5269,14 @@
               <w:jc w:val="center"/>
             </w:pPr>
             <w:r>
+              <w:lastRenderedPageBreak/>
               <w:t>RF22</w:t>
             </w:r>
           </w:p>
         </w:tc>
         <w:tc>
           <w:tcPr>
-            <w:tcW w:w="1430" w:type="dxa"/>
+            <w:tcW w:w="1984" w:type="dxa"/>
             <w:vAlign w:val="center"/>
           </w:tcPr>
           <w:p>
@@ -5135,13 +5293,14 @@
         </w:tc>
         <w:tc>
           <w:tcPr>
-            <w:tcW w:w="3656" w:type="dxa"/>
-            <w:vAlign w:val="center"/>
-          </w:tcPr>
-          <w:p>
-            <w:pPr>
-              <w:spacing w:before="360" w:after="360"/>
-              <w:ind w:firstLine="0"/>
+            <w:tcW w:w="3940" w:type="dxa"/>
+            <w:vAlign w:val="center"/>
+          </w:tcPr>
+          <w:p>
+            <w:pPr>
+              <w:spacing w:before="360" w:after="360"/>
+              <w:ind w:firstLine="0"/>
+              <w:jc w:val="left"/>
               <w:cnfStyle w:val="000000000000" w:firstRow="0" w:lastRow="0" w:firstColumn="0" w:lastColumn="0" w:oddVBand="0" w:evenVBand="0" w:oddHBand="0" w:evenHBand="0" w:firstRowFirstColumn="0" w:firstRowLastColumn="0" w:lastRowFirstColumn="0" w:lastRowLastColumn="0"/>
             </w:pPr>
             <w:r>
@@ -5158,10 +5317,17 @@
             <w:pPr>
               <w:spacing w:before="360" w:after="360"/>
               <w:ind w:firstLine="0"/>
+              <w:jc w:val="left"/>
               <w:cnfStyle w:val="000000000000" w:firstRow="0" w:lastRow="0" w:firstColumn="0" w:lastColumn="0" w:oddVBand="0" w:evenVBand="0" w:oddHBand="0" w:evenHBand="0" w:firstRowFirstColumn="0" w:firstRowLastColumn="0" w:lastRowFirstColumn="0" w:lastRowLastColumn="0"/>
             </w:pPr>
             <w:r>
-              <w:t>Equipe Médica</w:t>
+              <w:t xml:space="preserve">Equipe </w:t>
+            </w:r>
+            <w:r>
+              <w:t>m</w:t>
+            </w:r>
+            <w:r>
+              <w:t>édica</w:t>
             </w:r>
           </w:p>
         </w:tc>
@@ -5173,7 +5339,7 @@
         <w:tc>
           <w:tcPr>
             <w:cnfStyle w:val="001000000000" w:firstRow="0" w:lastRow="0" w:firstColumn="1" w:lastColumn="0" w:oddVBand="0" w:evenVBand="0" w:oddHBand="0" w:evenHBand="0" w:firstRowFirstColumn="0" w:firstRowLastColumn="0" w:lastRowFirstColumn="0" w:lastRowLastColumn="0"/>
-            <w:tcW w:w="1684" w:type="dxa"/>
+            <w:tcW w:w="846" w:type="dxa"/>
             <w:vAlign w:val="center"/>
           </w:tcPr>
           <w:p>
@@ -5189,7 +5355,7 @@
         </w:tc>
         <w:tc>
           <w:tcPr>
-            <w:tcW w:w="1430" w:type="dxa"/>
+            <w:tcW w:w="1984" w:type="dxa"/>
             <w:vAlign w:val="center"/>
           </w:tcPr>
           <w:p>
@@ -5206,13 +5372,14 @@
         </w:tc>
         <w:tc>
           <w:tcPr>
-            <w:tcW w:w="3656" w:type="dxa"/>
-            <w:vAlign w:val="center"/>
-          </w:tcPr>
-          <w:p>
-            <w:pPr>
-              <w:spacing w:before="360" w:after="360"/>
-              <w:ind w:firstLine="0"/>
+            <w:tcW w:w="3940" w:type="dxa"/>
+            <w:vAlign w:val="center"/>
+          </w:tcPr>
+          <w:p>
+            <w:pPr>
+              <w:spacing w:before="360" w:after="360"/>
+              <w:ind w:firstLine="0"/>
+              <w:jc w:val="left"/>
               <w:cnfStyle w:val="000000100000" w:firstRow="0" w:lastRow="0" w:firstColumn="0" w:lastColumn="0" w:oddVBand="0" w:evenVBand="0" w:oddHBand="1" w:evenHBand="0" w:firstRowFirstColumn="0" w:firstRowLastColumn="0" w:lastRowFirstColumn="0" w:lastRowLastColumn="0"/>
             </w:pPr>
             <w:r>
@@ -5232,10 +5399,17 @@
             <w:pPr>
               <w:spacing w:before="360" w:after="360"/>
               <w:ind w:firstLine="0"/>
+              <w:jc w:val="left"/>
               <w:cnfStyle w:val="000000100000" w:firstRow="0" w:lastRow="0" w:firstColumn="0" w:lastColumn="0" w:oddVBand="0" w:evenVBand="0" w:oddHBand="1" w:evenHBand="0" w:firstRowFirstColumn="0" w:firstRowLastColumn="0" w:lastRowFirstColumn="0" w:lastRowLastColumn="0"/>
             </w:pPr>
             <w:r>
-              <w:t>Equipe Médica</w:t>
+              <w:t xml:space="preserve">Equipe </w:t>
+            </w:r>
+            <w:r>
+              <w:t>m</w:t>
+            </w:r>
+            <w:r>
+              <w:t>édica</w:t>
             </w:r>
           </w:p>
         </w:tc>
@@ -5244,7 +5418,7 @@
         <w:tc>
           <w:tcPr>
             <w:cnfStyle w:val="001000000000" w:firstRow="0" w:lastRow="0" w:firstColumn="1" w:lastColumn="0" w:oddVBand="0" w:evenVBand="0" w:oddHBand="0" w:evenHBand="0" w:firstRowFirstColumn="0" w:firstRowLastColumn="0" w:lastRowFirstColumn="0" w:lastRowLastColumn="0"/>
-            <w:tcW w:w="1684" w:type="dxa"/>
+            <w:tcW w:w="846" w:type="dxa"/>
             <w:vAlign w:val="center"/>
           </w:tcPr>
           <w:p>
@@ -5260,7 +5434,7 @@
         </w:tc>
         <w:tc>
           <w:tcPr>
-            <w:tcW w:w="1430" w:type="dxa"/>
+            <w:tcW w:w="1984" w:type="dxa"/>
             <w:vAlign w:val="center"/>
           </w:tcPr>
           <w:p>
@@ -5277,13 +5451,14 @@
         </w:tc>
         <w:tc>
           <w:tcPr>
-            <w:tcW w:w="3656" w:type="dxa"/>
-            <w:vAlign w:val="center"/>
-          </w:tcPr>
-          <w:p>
-            <w:pPr>
-              <w:spacing w:before="360" w:after="360"/>
-              <w:ind w:firstLine="0"/>
+            <w:tcW w:w="3940" w:type="dxa"/>
+            <w:vAlign w:val="center"/>
+          </w:tcPr>
+          <w:p>
+            <w:pPr>
+              <w:spacing w:before="360" w:after="360"/>
+              <w:ind w:firstLine="0"/>
+              <w:jc w:val="left"/>
               <w:cnfStyle w:val="000000000000" w:firstRow="0" w:lastRow="0" w:firstColumn="0" w:lastColumn="0" w:oddVBand="0" w:evenVBand="0" w:oddHBand="0" w:evenHBand="0" w:firstRowFirstColumn="0" w:firstRowLastColumn="0" w:lastRowFirstColumn="0" w:lastRowLastColumn="0"/>
             </w:pPr>
             <w:r>
@@ -5303,10 +5478,17 @@
             <w:pPr>
               <w:spacing w:before="360" w:after="360"/>
               <w:ind w:firstLine="0"/>
+              <w:jc w:val="left"/>
               <w:cnfStyle w:val="000000000000" w:firstRow="0" w:lastRow="0" w:firstColumn="0" w:lastColumn="0" w:oddVBand="0" w:evenVBand="0" w:oddHBand="0" w:evenHBand="0" w:firstRowFirstColumn="0" w:firstRowLastColumn="0" w:lastRowFirstColumn="0" w:lastRowLastColumn="0"/>
             </w:pPr>
             <w:r>
-              <w:t>Equipe Médica e Enfermeiro</w:t>
+              <w:t xml:space="preserve">Equipe </w:t>
+            </w:r>
+            <w:r>
+              <w:t>m</w:t>
+            </w:r>
+            <w:r>
+              <w:t>édica e Enfermeiro</w:t>
             </w:r>
           </w:p>
         </w:tc>
@@ -5318,7 +5500,7 @@
         <w:tc>
           <w:tcPr>
             <w:cnfStyle w:val="001000000000" w:firstRow="0" w:lastRow="0" w:firstColumn="1" w:lastColumn="0" w:oddVBand="0" w:evenVBand="0" w:oddHBand="0" w:evenHBand="0" w:firstRowFirstColumn="0" w:firstRowLastColumn="0" w:lastRowFirstColumn="0" w:lastRowLastColumn="0"/>
-            <w:tcW w:w="1684" w:type="dxa"/>
+            <w:tcW w:w="846" w:type="dxa"/>
             <w:vAlign w:val="center"/>
           </w:tcPr>
           <w:p>
@@ -5327,7 +5509,6 @@
               <w:ind w:firstLine="0"/>
               <w:jc w:val="center"/>
             </w:pPr>
-            <w:bookmarkStart w:id="0" w:name="_GoBack" w:colFirst="4" w:colLast="4"/>
             <w:r>
               <w:t>RF25</w:t>
             </w:r>
@@ -5335,7 +5516,7 @@
         </w:tc>
         <w:tc>
           <w:tcPr>
-            <w:tcW w:w="1430" w:type="dxa"/>
+            <w:tcW w:w="1984" w:type="dxa"/>
             <w:vAlign w:val="center"/>
           </w:tcPr>
           <w:p>
@@ -5352,13 +5533,14 @@
         </w:tc>
         <w:tc>
           <w:tcPr>
-            <w:tcW w:w="3656" w:type="dxa"/>
-            <w:vAlign w:val="center"/>
-          </w:tcPr>
-          <w:p>
-            <w:pPr>
-              <w:spacing w:before="360" w:after="360"/>
-              <w:ind w:firstLine="0"/>
+            <w:tcW w:w="3940" w:type="dxa"/>
+            <w:vAlign w:val="center"/>
+          </w:tcPr>
+          <w:p>
+            <w:pPr>
+              <w:spacing w:before="360" w:after="360"/>
+              <w:ind w:firstLine="0"/>
+              <w:jc w:val="left"/>
               <w:cnfStyle w:val="000000100000" w:firstRow="0" w:lastRow="0" w:firstColumn="0" w:lastColumn="0" w:oddVBand="0" w:evenVBand="0" w:oddHBand="1" w:evenHBand="0" w:firstRowFirstColumn="0" w:firstRowLastColumn="0" w:lastRowFirstColumn="0" w:lastRowLastColumn="0"/>
             </w:pPr>
             <w:r>
@@ -5391,6 +5573,7 @@
               <w:spacing w:before="360" w:after="480"/>
               <w:ind w:firstLine="0"/>
               <w:contextualSpacing w:val="0"/>
+              <w:jc w:val="left"/>
               <w:cnfStyle w:val="000000100000" w:firstRow="0" w:lastRow="0" w:firstColumn="0" w:lastColumn="0" w:oddVBand="0" w:evenVBand="0" w:oddHBand="1" w:evenHBand="0" w:firstRowFirstColumn="0" w:firstRowLastColumn="0" w:lastRowFirstColumn="0" w:lastRowLastColumn="0"/>
             </w:pPr>
             <w:r>
@@ -5400,22 +5583,14 @@
         </w:tc>
       </w:tr>
     </w:tbl>
-    <w:bookmarkEnd w:id="0"/>
     <w:p>
       <w:pPr>
         <w:pStyle w:val="Ttulo2"/>
+        <w:spacing w:before="480"/>
         <w:ind w:left="578" w:hanging="578"/>
       </w:pPr>
       <w:r>
         <w:t>Requisitos não funcionais</w:t>
-      </w:r>
-    </w:p>
-    <w:p>
-      <w:r>
-        <w:t>Abaixo</w:t>
-      </w:r>
-      <w:r>
-        <w:t xml:space="preserve"> estão relacionados todos os requisitos não funcionais do sistema. Entende-se como requisitos não funcionais, aqueles que implicam em restrições do sistema, tal como confiabilidade, desempenho.</w:t>
       </w:r>
     </w:p>
     <w:p>
@@ -5431,6 +5606,442 @@
           <w:docGrid w:linePitch="360"/>
         </w:sectPr>
       </w:pPr>
+      <w:r>
+        <w:t>Abaixo</w:t>
+      </w:r>
+      <w:r>
+        <w:t xml:space="preserve"> estão relacionados todos os requisitos não funcionais do sistema. Entende-se como requisitos não funcionais, aqueles que implicam em restrições do sistema, tal como confiabilidade, desempenho.</w:t>
+      </w:r>
+    </w:p>
+    <w:p>
+      <w:pPr>
+        <w:pStyle w:val="Ttulo1"/>
+      </w:pPr>
+      <w:r>
+        <w:lastRenderedPageBreak/>
+        <w:t>Regras de Negócio</w:t>
+      </w:r>
+    </w:p>
+    <w:p>
+      <w:r>
+        <w:t xml:space="preserve">Esta </w:t>
+      </w:r>
+      <w:r>
+        <w:t xml:space="preserve">seção </w:t>
+      </w:r>
+      <w:r>
+        <w:t>tem</w:t>
+      </w:r>
+      <w:r>
+        <w:t xml:space="preserve"> por objetivo listar todas as regras de negócio do ambiente de assistência à saúde, afim de que sejam implementadas no programa.</w:t>
+      </w:r>
+    </w:p>
+    <w:p>
+      <w:r>
+        <w:t>As regras de negócio, embora possam não ser uma funcionalidade no sistema, ela dita ao sistema como tratar dados, validações, condições, exceções, etc. Ou seja: ela reflete as regras envolvidas no negócio, usadas no dia a dia dos profissionais envolvidos e que, portanto, não devem ser descartadas do sistema, uma vez que a exclusão destas poderá acarretar em informações incoerentes com a realidade do negócio.</w:t>
+      </w:r>
+    </w:p>
+    <w:p>
+      <w:pPr>
+        <w:spacing w:after="480"/>
+        <w:contextualSpacing w:val="0"/>
+      </w:pPr>
+      <w:r>
+        <w:t>O quadro abaixo lista as regras de negócios identificadas até o presente momento</w:t>
+      </w:r>
+      <w:r>
+        <w:t>. As regras serão identificadas da seguinte forma</w:t>
+      </w:r>
+      <w:r>
+        <w:t>:</w:t>
+      </w:r>
+      <w:r>
+        <w:t xml:space="preserve"> RN[número]</w:t>
+      </w:r>
+      <w:r>
+        <w:t xml:space="preserve"> - Nome</w:t>
+      </w:r>
+      <w:r>
+        <w:t>.</w:t>
+      </w:r>
+      <w:r>
+        <w:t xml:space="preserve"> </w:t>
+      </w:r>
+    </w:p>
+    <w:tbl>
+      <w:tblPr>
+        <w:tblStyle w:val="TabeladeGrade4-nfase3"/>
+        <w:tblW w:w="5000" w:type="pct"/>
+        <w:tblLook w:val="04A0" w:firstRow="1" w:lastRow="0" w:firstColumn="1" w:lastColumn="0" w:noHBand="0" w:noVBand="1"/>
+      </w:tblPr>
+      <w:tblGrid>
+        <w:gridCol w:w="8494"/>
+      </w:tblGrid>
+      <w:tr>
+        <w:trPr>
+          <w:cnfStyle w:val="100000000000" w:firstRow="1" w:lastRow="0" w:firstColumn="0" w:lastColumn="0" w:oddVBand="0" w:evenVBand="0" w:oddHBand="0" w:evenHBand="0" w:firstRowFirstColumn="0" w:firstRowLastColumn="0" w:lastRowFirstColumn="0" w:lastRowLastColumn="0"/>
+        </w:trPr>
+        <w:tc>
+          <w:tcPr>
+            <w:cnfStyle w:val="001000000000" w:firstRow="0" w:lastRow="0" w:firstColumn="1" w:lastColumn="0" w:oddVBand="0" w:evenVBand="0" w:oddHBand="0" w:evenHBand="0" w:firstRowFirstColumn="0" w:firstRowLastColumn="0" w:lastRowFirstColumn="0" w:lastRowLastColumn="0"/>
+            <w:tcW w:w="5000" w:type="pct"/>
+          </w:tcPr>
+          <w:p>
+            <w:pPr>
+              <w:spacing w:before="360" w:after="360"/>
+              <w:ind w:firstLine="0"/>
+              <w:jc w:val="center"/>
+            </w:pPr>
+            <w:r>
+              <w:t>Regras de Negócio</w:t>
+            </w:r>
+          </w:p>
+        </w:tc>
+      </w:tr>
+      <w:tr>
+        <w:trPr>
+          <w:cnfStyle w:val="000000100000" w:firstRow="0" w:lastRow="0" w:firstColumn="0" w:lastColumn="0" w:oddVBand="0" w:evenVBand="0" w:oddHBand="1" w:evenHBand="0" w:firstRowFirstColumn="0" w:firstRowLastColumn="0" w:lastRowFirstColumn="0" w:lastRowLastColumn="0"/>
+        </w:trPr>
+        <w:tc>
+          <w:tcPr>
+            <w:cnfStyle w:val="001000000000" w:firstRow="0" w:lastRow="0" w:firstColumn="1" w:lastColumn="0" w:oddVBand="0" w:evenVBand="0" w:oddHBand="0" w:evenHBand="0" w:firstRowFirstColumn="0" w:firstRowLastColumn="0" w:lastRowFirstColumn="0" w:lastRowLastColumn="0"/>
+            <w:tcW w:w="5000" w:type="pct"/>
+          </w:tcPr>
+          <w:p>
+            <w:pPr>
+              <w:spacing w:before="360" w:after="360"/>
+              <w:ind w:firstLine="0"/>
+            </w:pPr>
+            <w:r>
+              <w:t>RN1 – Cadastro de Profissionais de Saúde</w:t>
+            </w:r>
+          </w:p>
+        </w:tc>
+      </w:tr>
+      <w:tr>
+        <w:tc>
+          <w:tcPr>
+            <w:cnfStyle w:val="001000000000" w:firstRow="0" w:lastRow="0" w:firstColumn="1" w:lastColumn="0" w:oddVBand="0" w:evenVBand="0" w:oddHBand="0" w:evenHBand="0" w:firstRowFirstColumn="0" w:firstRowLastColumn="0" w:lastRowFirstColumn="0" w:lastRowLastColumn="0"/>
+            <w:tcW w:w="5000" w:type="pct"/>
+          </w:tcPr>
+          <w:p>
+            <w:pPr>
+              <w:spacing w:before="360" w:after="360"/>
+              <w:ind w:firstLine="0"/>
+              <w:jc w:val="left"/>
+              <w:rPr>
+                <w:b w:val="0"/>
+                <w:bCs w:val="0"/>
+              </w:rPr>
+            </w:pPr>
+            <w:r>
+              <w:rPr>
+                <w:b w:val="0"/>
+                <w:bCs w:val="0"/>
+              </w:rPr>
+              <w:t>Todo profissional de saúde inserido no sistema deverá possuir um registro do conselho regional de sua região.</w:t>
+            </w:r>
+            <w:r>
+              <w:rPr>
+                <w:b w:val="0"/>
+                <w:bCs w:val="0"/>
+              </w:rPr>
+              <w:t xml:space="preserve"> (Lei 7.498/1983, Art. 2º)</w:t>
+            </w:r>
+          </w:p>
+        </w:tc>
+      </w:tr>
+      <w:tr>
+        <w:trPr>
+          <w:cnfStyle w:val="000000100000" w:firstRow="0" w:lastRow="0" w:firstColumn="0" w:lastColumn="0" w:oddVBand="0" w:evenVBand="0" w:oddHBand="1" w:evenHBand="0" w:firstRowFirstColumn="0" w:firstRowLastColumn="0" w:lastRowFirstColumn="0" w:lastRowLastColumn="0"/>
+        </w:trPr>
+        <w:tc>
+          <w:tcPr>
+            <w:cnfStyle w:val="001000000000" w:firstRow="0" w:lastRow="0" w:firstColumn="1" w:lastColumn="0" w:oddVBand="0" w:evenVBand="0" w:oddHBand="0" w:evenHBand="0" w:firstRowFirstColumn="0" w:firstRowLastColumn="0" w:lastRowFirstColumn="0" w:lastRowLastColumn="0"/>
+            <w:tcW w:w="5000" w:type="pct"/>
+          </w:tcPr>
+          <w:p>
+            <w:pPr>
+              <w:spacing w:before="360" w:after="360"/>
+              <w:ind w:firstLine="0"/>
+            </w:pPr>
+            <w:r>
+              <w:t>RN</w:t>
+            </w:r>
+            <w:r>
+              <w:t>2</w:t>
+            </w:r>
+            <w:r>
+              <w:t xml:space="preserve"> – </w:t>
+            </w:r>
+            <w:r>
+              <w:t>Supervisão:</w:t>
+            </w:r>
+            <w:r>
+              <w:t xml:space="preserve"> equipe de enfermagem</w:t>
+            </w:r>
+          </w:p>
+        </w:tc>
+      </w:tr>
+      <w:tr>
+        <w:tc>
+          <w:tcPr>
+            <w:cnfStyle w:val="001000000000" w:firstRow="0" w:lastRow="0" w:firstColumn="1" w:lastColumn="0" w:oddVBand="0" w:evenVBand="0" w:oddHBand="0" w:evenHBand="0" w:firstRowFirstColumn="0" w:firstRowLastColumn="0" w:lastRowFirstColumn="0" w:lastRowLastColumn="0"/>
+            <w:tcW w:w="5000" w:type="pct"/>
+          </w:tcPr>
+          <w:p>
+            <w:pPr>
+              <w:spacing w:before="360" w:after="360"/>
+              <w:ind w:firstLine="0"/>
+              <w:jc w:val="left"/>
+            </w:pPr>
+            <w:r>
+              <w:rPr>
+                <w:b w:val="0"/>
+                <w:bCs w:val="0"/>
+              </w:rPr>
+              <w:t>Todo o profissional técnico e auxiliar deverão possuir um enfermeiro como supervisor (Decreto 94.406/1987, Art. 13)</w:t>
+            </w:r>
+          </w:p>
+        </w:tc>
+      </w:tr>
+      <w:tr>
+        <w:trPr>
+          <w:cnfStyle w:val="000000100000" w:firstRow="0" w:lastRow="0" w:firstColumn="0" w:lastColumn="0" w:oddVBand="0" w:evenVBand="0" w:oddHBand="1" w:evenHBand="0" w:firstRowFirstColumn="0" w:firstRowLastColumn="0" w:lastRowFirstColumn="0" w:lastRowLastColumn="0"/>
+        </w:trPr>
+        <w:tc>
+          <w:tcPr>
+            <w:cnfStyle w:val="001000000000" w:firstRow="0" w:lastRow="0" w:firstColumn="1" w:lastColumn="0" w:oddVBand="0" w:evenVBand="0" w:oddHBand="0" w:evenHBand="0" w:firstRowFirstColumn="0" w:firstRowLastColumn="0" w:lastRowFirstColumn="0" w:lastRowLastColumn="0"/>
+            <w:tcW w:w="5000" w:type="pct"/>
+          </w:tcPr>
+          <w:p>
+            <w:pPr>
+              <w:spacing w:before="360" w:after="360"/>
+              <w:ind w:firstLine="0"/>
+            </w:pPr>
+            <w:r>
+              <w:t>RN</w:t>
+            </w:r>
+            <w:r>
+              <w:t>3</w:t>
+            </w:r>
+            <w:r>
+              <w:t xml:space="preserve"> – </w:t>
+            </w:r>
+            <w:r>
+              <w:t>Chefia de setor</w:t>
+            </w:r>
+          </w:p>
+        </w:tc>
+      </w:tr>
+      <w:tr>
+        <w:tc>
+          <w:tcPr>
+            <w:cnfStyle w:val="001000000000" w:firstRow="0" w:lastRow="0" w:firstColumn="1" w:lastColumn="0" w:oddVBand="0" w:evenVBand="0" w:oddHBand="0" w:evenHBand="0" w:firstRowFirstColumn="0" w:firstRowLastColumn="0" w:lastRowFirstColumn="0" w:lastRowLastColumn="0"/>
+            <w:tcW w:w="5000" w:type="pct"/>
+          </w:tcPr>
+          <w:p>
+            <w:pPr>
+              <w:spacing w:before="360" w:after="360"/>
+              <w:ind w:firstLine="0"/>
+              <w:jc w:val="left"/>
+              <w:rPr>
+                <w:b w:val="0"/>
+                <w:bCs w:val="0"/>
+              </w:rPr>
+            </w:pPr>
+            <w:r>
+              <w:rPr>
+                <w:b w:val="0"/>
+                <w:bCs w:val="0"/>
+              </w:rPr>
+              <w:t>Em cada setor da unidade deverá existir um enfermeiro chefe o qual poderá também ser supervisor dos técnicos e auxiliares ali disponibilizados.</w:t>
+            </w:r>
+          </w:p>
+        </w:tc>
+      </w:tr>
+      <w:tr>
+        <w:trPr>
+          <w:cnfStyle w:val="000000100000" w:firstRow="0" w:lastRow="0" w:firstColumn="0" w:lastColumn="0" w:oddVBand="0" w:evenVBand="0" w:oddHBand="1" w:evenHBand="0" w:firstRowFirstColumn="0" w:firstRowLastColumn="0" w:lastRowFirstColumn="0" w:lastRowLastColumn="0"/>
+        </w:trPr>
+        <w:tc>
+          <w:tcPr>
+            <w:cnfStyle w:val="001000000000" w:firstRow="0" w:lastRow="0" w:firstColumn="1" w:lastColumn="0" w:oddVBand="0" w:evenVBand="0" w:oddHBand="0" w:evenHBand="0" w:firstRowFirstColumn="0" w:firstRowLastColumn="0" w:lastRowFirstColumn="0" w:lastRowLastColumn="0"/>
+            <w:tcW w:w="5000" w:type="pct"/>
+          </w:tcPr>
+          <w:p>
+            <w:pPr>
+              <w:spacing w:before="360" w:after="360"/>
+              <w:ind w:firstLine="0"/>
+            </w:pPr>
+            <w:r>
+              <w:t>RN</w:t>
+            </w:r>
+            <w:r>
+              <w:t>4</w:t>
+            </w:r>
+            <w:r>
+              <w:t xml:space="preserve"> – </w:t>
+            </w:r>
+            <w:r>
+              <w:t>Cadastro de pacientes</w:t>
+            </w:r>
+          </w:p>
+        </w:tc>
+      </w:tr>
+      <w:tr>
+        <w:tc>
+          <w:tcPr>
+            <w:cnfStyle w:val="001000000000" w:firstRow="0" w:lastRow="0" w:firstColumn="1" w:lastColumn="0" w:oddVBand="0" w:evenVBand="0" w:oddHBand="0" w:evenHBand="0" w:firstRowFirstColumn="0" w:firstRowLastColumn="0" w:lastRowFirstColumn="0" w:lastRowLastColumn="0"/>
+            <w:tcW w:w="5000" w:type="pct"/>
+          </w:tcPr>
+          <w:p>
+            <w:pPr>
+              <w:spacing w:before="360" w:after="360"/>
+              <w:ind w:firstLine="0"/>
+              <w:jc w:val="left"/>
+              <w:rPr>
+                <w:b w:val="0"/>
+                <w:bCs w:val="0"/>
+              </w:rPr>
+            </w:pPr>
+            <w:r>
+              <w:rPr>
+                <w:b w:val="0"/>
+                <w:bCs w:val="0"/>
+              </w:rPr>
+              <w:t>Todos os pacientes devem ser cadastrados no sistema na recepção, devendo ser informado o CPF, ou outro documento de identificação, nome do mesmo e o nome da mãe. Somente em caso de emergência que os pacientes poderão ser cadastrados pela equipe médica.</w:t>
+            </w:r>
+          </w:p>
+        </w:tc>
+      </w:tr>
+      <w:tr>
+        <w:trPr>
+          <w:cnfStyle w:val="000000100000" w:firstRow="0" w:lastRow="0" w:firstColumn="0" w:lastColumn="0" w:oddVBand="0" w:evenVBand="0" w:oddHBand="1" w:evenHBand="0" w:firstRowFirstColumn="0" w:firstRowLastColumn="0" w:lastRowFirstColumn="0" w:lastRowLastColumn="0"/>
+        </w:trPr>
+        <w:tc>
+          <w:tcPr>
+            <w:cnfStyle w:val="001000000000" w:firstRow="0" w:lastRow="0" w:firstColumn="1" w:lastColumn="0" w:oddVBand="0" w:evenVBand="0" w:oddHBand="0" w:evenHBand="0" w:firstRowFirstColumn="0" w:firstRowLastColumn="0" w:lastRowFirstColumn="0" w:lastRowLastColumn="0"/>
+            <w:tcW w:w="5000" w:type="pct"/>
+          </w:tcPr>
+          <w:p>
+            <w:pPr>
+              <w:spacing w:before="360" w:after="360"/>
+              <w:ind w:firstLine="0"/>
+            </w:pPr>
+            <w:r>
+              <w:t>RN</w:t>
+            </w:r>
+            <w:r>
+              <w:t xml:space="preserve">5 </w:t>
+            </w:r>
+            <w:r>
+              <w:t xml:space="preserve">– </w:t>
+            </w:r>
+            <w:r>
+              <w:t>Acesso ao sistema</w:t>
+            </w:r>
+          </w:p>
+        </w:tc>
+      </w:tr>
+      <w:tr>
+        <w:tc>
+          <w:tcPr>
+            <w:cnfStyle w:val="001000000000" w:firstRow="0" w:lastRow="0" w:firstColumn="1" w:lastColumn="0" w:oddVBand="0" w:evenVBand="0" w:oddHBand="0" w:evenHBand="0" w:firstRowFirstColumn="0" w:firstRowLastColumn="0" w:lastRowFirstColumn="0" w:lastRowLastColumn="0"/>
+            <w:tcW w:w="5000" w:type="pct"/>
+          </w:tcPr>
+          <w:p>
+            <w:pPr>
+              <w:spacing w:before="360" w:after="360"/>
+              <w:ind w:firstLine="0"/>
+              <w:jc w:val="left"/>
+              <w:rPr>
+                <w:b w:val="0"/>
+                <w:bCs w:val="0"/>
+              </w:rPr>
+            </w:pPr>
+            <w:r>
+              <w:rPr>
+                <w:b w:val="0"/>
+                <w:bCs w:val="0"/>
+              </w:rPr>
+              <w:t>Todo acesso ao sistema deverá ser registrado, bem como tentativas de acesso. O acesso somente será permitido por usuários cadastrados.</w:t>
+            </w:r>
+          </w:p>
+        </w:tc>
+      </w:tr>
+      <w:tr>
+        <w:trPr>
+          <w:cnfStyle w:val="000000100000" w:firstRow="0" w:lastRow="0" w:firstColumn="0" w:lastColumn="0" w:oddVBand="0" w:evenVBand="0" w:oddHBand="1" w:evenHBand="0" w:firstRowFirstColumn="0" w:firstRowLastColumn="0" w:lastRowFirstColumn="0" w:lastRowLastColumn="0"/>
+        </w:trPr>
+        <w:tc>
+          <w:tcPr>
+            <w:cnfStyle w:val="001000000000" w:firstRow="0" w:lastRow="0" w:firstColumn="1" w:lastColumn="0" w:oddVBand="0" w:evenVBand="0" w:oddHBand="0" w:evenHBand="0" w:firstRowFirstColumn="0" w:firstRowLastColumn="0" w:lastRowFirstColumn="0" w:lastRowLastColumn="0"/>
+            <w:tcW w:w="5000" w:type="pct"/>
+          </w:tcPr>
+          <w:p>
+            <w:pPr>
+              <w:spacing w:before="360" w:after="360"/>
+              <w:ind w:firstLine="0"/>
+            </w:pPr>
+            <w:r>
+              <w:t>RN</w:t>
+            </w:r>
+            <w:r>
+              <w:t>6</w:t>
+            </w:r>
+            <w:r>
+              <w:t xml:space="preserve"> – </w:t>
+            </w:r>
+            <w:r>
+              <w:t>Gerenciamento da equipe de enfermagem</w:t>
+            </w:r>
+          </w:p>
+        </w:tc>
+      </w:tr>
+      <w:tr>
+        <w:tc>
+          <w:tcPr>
+            <w:cnfStyle w:val="001000000000" w:firstRow="0" w:lastRow="0" w:firstColumn="1" w:lastColumn="0" w:oddVBand="0" w:evenVBand="0" w:oddHBand="0" w:evenHBand="0" w:firstRowFirstColumn="0" w:firstRowLastColumn="0" w:lastRowFirstColumn="0" w:lastRowLastColumn="0"/>
+            <w:tcW w:w="5000" w:type="pct"/>
+          </w:tcPr>
+          <w:p>
+            <w:pPr>
+              <w:spacing w:before="360" w:after="360"/>
+              <w:ind w:firstLine="0"/>
+              <w:jc w:val="left"/>
+              <w:rPr>
+                <w:b w:val="0"/>
+                <w:bCs w:val="0"/>
+              </w:rPr>
+            </w:pPr>
+            <w:r>
+              <w:rPr>
+                <w:b w:val="0"/>
+                <w:bCs w:val="0"/>
+              </w:rPr>
+              <w:lastRenderedPageBreak/>
+              <w:t>A fila da equipe de enfermagem somente poderá ser gerenciada por um enfermeiro, sendo este responsável por distribuir tarefas entre o restante da equipe de enfermagem.</w:t>
+            </w:r>
+          </w:p>
+        </w:tc>
+      </w:tr>
+    </w:tbl>
+    <w:p>
+      <w:pPr>
+        <w:sectPr>
+          <w:pgSz w:w="11906" w:h="16838" w:code="9"/>
+          <w:pgMar w:top="1418" w:right="1701" w:bottom="1418" w:left="1701" w:header="709" w:footer="709" w:gutter="0"/>
+          <w:pgBorders w:offsetFrom="page">
+            <w:left w:val="single" w:sz="8" w:space="24" w:color="auto"/>
+            <w:right w:val="single" w:sz="8" w:space="24" w:color="auto"/>
+          </w:pgBorders>
+          <w:cols w:space="708"/>
+          <w:docGrid w:linePitch="360"/>
+        </w:sectPr>
+      </w:pPr>
+      <w:bookmarkStart w:id="0" w:name="_GoBack"/>
+      <w:bookmarkEnd w:id="0"/>
     </w:p>
     <w:p>
       <w:pPr>
@@ -6035,7 +6646,12 @@
     </w:p>
     <w:p>
       <w:pPr>
-        <w:pStyle w:val="Subttulo"/>
+        <w:pStyle w:val="Ttulo1"/>
+        <w:numPr>
+          <w:ilvl w:val="0"/>
+          <w:numId w:val="0"/>
+        </w:numPr>
+        <w:jc w:val="center"/>
         <w:rPr>
           <w:u w:val="single"/>
         </w:rPr>
@@ -8878,6 +9494,7 @@
     <w:lsdException w:name="HTML Sample" w:semiHidden="1" w:unhideWhenUsed="1"/>
     <w:lsdException w:name="HTML Typewriter" w:semiHidden="1" w:unhideWhenUsed="1"/>
     <w:lsdException w:name="HTML Variable" w:semiHidden="1" w:unhideWhenUsed="1"/>
+    <w:lsdException w:name="Normal Table" w:semiHidden="1" w:unhideWhenUsed="1"/>
     <w:lsdException w:name="annotation subject" w:semiHidden="1" w:unhideWhenUsed="1"/>
     <w:lsdException w:name="No List" w:semiHidden="1" w:unhideWhenUsed="1"/>
     <w:lsdException w:name="Outline List 1" w:semiHidden="1" w:unhideWhenUsed="1"/>
@@ -8924,8 +9541,10 @@
     <w:lsdException w:name="Table Subtle 2" w:semiHidden="1" w:unhideWhenUsed="1"/>
     <w:lsdException w:name="Table Web 1" w:semiHidden="1" w:unhideWhenUsed="1"/>
     <w:lsdException w:name="Table Web 2" w:semiHidden="1" w:unhideWhenUsed="1"/>
+    <w:lsdException w:name="Table Web 3" w:semiHidden="1" w:unhideWhenUsed="1"/>
     <w:lsdException w:name="Balloon Text" w:semiHidden="1" w:unhideWhenUsed="1"/>
     <w:lsdException w:name="Table Grid" w:uiPriority="39"/>
+    <w:lsdException w:name="Table Theme" w:semiHidden="1" w:unhideWhenUsed="1"/>
     <w:lsdException w:name="Placeholder Text" w:semiHidden="1"/>
     <w:lsdException w:name="No Spacing" w:uiPriority="1" w:qFormat="1"/>
     <w:lsdException w:name="Light Shading" w:uiPriority="60"/>
@@ -9402,7 +10021,6 @@
   <w:style w:type="character" w:default="1" w:styleId="Fontepargpadro">
     <w:name w:val="Default Paragraph Font"/>
     <w:uiPriority w:val="1"/>
-    <w:semiHidden/>
     <w:unhideWhenUsed/>
   </w:style>
   <w:style w:type="table" w:default="1" w:styleId="Tabelanormal">
@@ -9469,17 +10087,16 @@
     <w:basedOn w:val="Normal"/>
     <w:next w:val="Normal"/>
     <w:link w:val="SubttuloChar"/>
-    <w:autoRedefine/>
     <w:uiPriority w:val="11"/>
     <w:qFormat/>
-    <w:rsid w:val="003242BC"/>
+    <w:rsid w:val="00C74970"/>
     <w:pPr>
       <w:numPr>
         <w:ilvl w:val="1"/>
       </w:numPr>
       <w:spacing w:before="240" w:after="600" w:line="240" w:lineRule="auto"/>
       <w:ind w:firstLine="709"/>
-      <w:jc w:val="center"/>
+      <w:jc w:val="right"/>
     </w:pPr>
     <w:rPr>
       <w:rFonts w:eastAsiaTheme="minorEastAsia"/>
@@ -9494,7 +10111,7 @@
     <w:basedOn w:val="Fontepargpadro"/>
     <w:link w:val="Subttulo"/>
     <w:uiPriority w:val="11"/>
-    <w:rsid w:val="003242BC"/>
+    <w:rsid w:val="00C74970"/>
     <w:rPr>
       <w:rFonts w:ascii="Arial" w:eastAsiaTheme="minorEastAsia" w:hAnsi="Arial"/>
       <w:b/>
@@ -10368,6 +10985,82 @@
       <w:szCs w:val="18"/>
     </w:rPr>
   </w:style>
+  <w:style w:type="table" w:styleId="TabeladeGrade4-nfase3">
+    <w:name w:val="Grid Table 4 Accent 3"/>
+    <w:basedOn w:val="Tabelanormal"/>
+    <w:uiPriority w:val="49"/>
+    <w:rsid w:val="00AA0E3B"/>
+    <w:pPr>
+      <w:spacing w:after="0" w:line="240" w:lineRule="auto"/>
+    </w:pPr>
+    <w:tblPr>
+      <w:tblStyleRowBandSize w:val="1"/>
+      <w:tblStyleColBandSize w:val="1"/>
+      <w:tblBorders>
+        <w:top w:val="single" w:sz="4" w:space="0" w:color="C9C9C9" w:themeColor="accent3" w:themeTint="99"/>
+        <w:left w:val="single" w:sz="4" w:space="0" w:color="C9C9C9" w:themeColor="accent3" w:themeTint="99"/>
+        <w:bottom w:val="single" w:sz="4" w:space="0" w:color="C9C9C9" w:themeColor="accent3" w:themeTint="99"/>
+        <w:right w:val="single" w:sz="4" w:space="0" w:color="C9C9C9" w:themeColor="accent3" w:themeTint="99"/>
+        <w:insideH w:val="single" w:sz="4" w:space="0" w:color="C9C9C9" w:themeColor="accent3" w:themeTint="99"/>
+        <w:insideV w:val="single" w:sz="4" w:space="0" w:color="C9C9C9" w:themeColor="accent3" w:themeTint="99"/>
+      </w:tblBorders>
+    </w:tblPr>
+    <w:tblStylePr w:type="firstRow">
+      <w:rPr>
+        <w:b/>
+        <w:bCs/>
+        <w:color w:val="FFFFFF" w:themeColor="background1"/>
+      </w:rPr>
+      <w:tblPr/>
+      <w:tcPr>
+        <w:tcBorders>
+          <w:top w:val="single" w:sz="4" w:space="0" w:color="A5A5A5" w:themeColor="accent3"/>
+          <w:left w:val="single" w:sz="4" w:space="0" w:color="A5A5A5" w:themeColor="accent3"/>
+          <w:bottom w:val="single" w:sz="4" w:space="0" w:color="A5A5A5" w:themeColor="accent3"/>
+          <w:right w:val="single" w:sz="4" w:space="0" w:color="A5A5A5" w:themeColor="accent3"/>
+          <w:insideH w:val="nil"/>
+          <w:insideV w:val="nil"/>
+        </w:tcBorders>
+        <w:shd w:val="clear" w:color="auto" w:fill="A5A5A5" w:themeFill="accent3"/>
+      </w:tcPr>
+    </w:tblStylePr>
+    <w:tblStylePr w:type="lastRow">
+      <w:rPr>
+        <w:b/>
+        <w:bCs/>
+      </w:rPr>
+      <w:tblPr/>
+      <w:tcPr>
+        <w:tcBorders>
+          <w:top w:val="double" w:sz="4" w:space="0" w:color="A5A5A5" w:themeColor="accent3"/>
+        </w:tcBorders>
+      </w:tcPr>
+    </w:tblStylePr>
+    <w:tblStylePr w:type="firstCol">
+      <w:rPr>
+        <w:b/>
+        <w:bCs/>
+      </w:rPr>
+    </w:tblStylePr>
+    <w:tblStylePr w:type="lastCol">
+      <w:rPr>
+        <w:b/>
+        <w:bCs/>
+      </w:rPr>
+    </w:tblStylePr>
+    <w:tblStylePr w:type="band1Vert">
+      <w:tblPr/>
+      <w:tcPr>
+        <w:shd w:val="clear" w:color="auto" w:fill="EDEDED" w:themeFill="accent3" w:themeFillTint="33"/>
+      </w:tcPr>
+    </w:tblStylePr>
+    <w:tblStylePr w:type="band1Horz">
+      <w:tblPr/>
+      <w:tcPr>
+        <w:shd w:val="clear" w:color="auto" w:fill="EDEDED" w:themeFill="accent3" w:themeFillTint="33"/>
+      </w:tcPr>
+    </w:tblStylePr>
+  </w:style>
 </w:styles>
 </file>
 
@@ -10637,7 +11330,7 @@
 </file>
 
 <file path=customXml/itemProps1.xml><?xml version="1.0" encoding="utf-8"?>
-<ds:datastoreItem xmlns:ds="http://schemas.openxmlformats.org/officeDocument/2006/customXml" ds:itemID="{3F75AE2D-FE87-49AC-8BA0-500AC9FBEEA3}">
+<ds:datastoreItem xmlns:ds="http://schemas.openxmlformats.org/officeDocument/2006/customXml" ds:itemID="{727EC2D1-6006-49B7-BBD6-7CC83FFF7A13}">
   <ds:schemaRefs>
     <ds:schemaRef ds:uri="http://schemas.openxmlformats.org/officeDocument/2006/bibliography"/>
   </ds:schemaRefs>

</xml_diff>

<commit_message>
Revisão 1 do documento de requisitos
Revisão final do documento de requisitos.
</commit_message>
<xml_diff>
--- a/Documentos/EspecificacaoRequisitos.docx
+++ b/Documentos/EspecificacaoRequisitos.docx
@@ -26,7 +26,7 @@
         <w:t xml:space="preserve">Versão </w:t>
       </w:r>
       <w:r>
-        <w:t>0.6</w:t>
+        <w:t>1.0</w:t>
       </w:r>
     </w:p>
     <w:p>
@@ -417,23 +417,97 @@
                 <w:rFonts w:ascii="Arial" w:eastAsia="Calibri" w:hAnsi="Arial" w:cs="Arial"/>
               </w:rPr>
             </w:pPr>
-            <w:proofErr w:type="spellStart"/>
             <w:r>
               <w:rPr>
                 <w:rFonts w:ascii="Arial" w:hAnsi="Arial" w:cs="Arial"/>
                 <w:sz w:val="24"/>
                 <w:szCs w:val="24"/>
               </w:rPr>
-              <w:t>Rayane</w:t>
-            </w:r>
-            <w:proofErr w:type="spellEnd"/>
+              <w:t>Rayane A. Santana</w:t>
+            </w:r>
+          </w:p>
+        </w:tc>
+      </w:tr>
+      <w:tr>
+        <w:tc>
+          <w:tcPr>
+            <w:tcW w:w="820" w:type="pct"/>
+            <w:vAlign w:val="center"/>
+          </w:tcPr>
+          <w:p>
+            <w:pPr>
+              <w:jc w:val="center"/>
+              <w:rPr>
+                <w:rFonts w:ascii="Arial" w:eastAsia="Calibri" w:hAnsi="Arial" w:cs="Arial"/>
+              </w:rPr>
+            </w:pPr>
+            <w:r>
+              <w:rPr>
+                <w:rFonts w:ascii="Arial" w:eastAsia="Calibri" w:hAnsi="Arial" w:cs="Arial"/>
+              </w:rPr>
+              <w:t>19/03/2016</w:t>
+            </w:r>
+          </w:p>
+        </w:tc>
+        <w:tc>
+          <w:tcPr>
+            <w:tcW w:w="559" w:type="pct"/>
+            <w:vAlign w:val="center"/>
+          </w:tcPr>
+          <w:p>
+            <w:pPr>
+              <w:jc w:val="center"/>
+              <w:rPr>
+                <w:rFonts w:ascii="Arial" w:eastAsia="Calibri" w:hAnsi="Arial" w:cs="Arial"/>
+              </w:rPr>
+            </w:pPr>
+            <w:r>
+              <w:rPr>
+                <w:rFonts w:ascii="Arial" w:eastAsia="Calibri" w:hAnsi="Arial" w:cs="Arial"/>
+              </w:rPr>
+              <w:t>0.3</w:t>
+            </w:r>
+          </w:p>
+        </w:tc>
+        <w:tc>
+          <w:tcPr>
+            <w:tcW w:w="2389" w:type="pct"/>
+            <w:vAlign w:val="center"/>
+          </w:tcPr>
+          <w:p>
+            <w:pPr>
+              <w:jc w:val="both"/>
+              <w:rPr>
+                <w:rFonts w:ascii="Arial" w:eastAsia="Calibri" w:hAnsi="Arial" w:cs="Arial"/>
+              </w:rPr>
+            </w:pPr>
+            <w:r>
+              <w:rPr>
+                <w:rFonts w:ascii="Arial" w:eastAsia="Calibri" w:hAnsi="Arial" w:cs="Arial"/>
+              </w:rPr>
+              <w:t>Inserindo Informações sobre o sistema</w:t>
+            </w:r>
+          </w:p>
+        </w:tc>
+        <w:tc>
+          <w:tcPr>
+            <w:tcW w:w="1232" w:type="pct"/>
+            <w:vAlign w:val="center"/>
+          </w:tcPr>
+          <w:p>
+            <w:pPr>
+              <w:jc w:val="center"/>
+              <w:rPr>
+                <w:rFonts w:ascii="Arial" w:eastAsia="Calibri" w:hAnsi="Arial" w:cs="Arial"/>
+              </w:rPr>
+            </w:pPr>
             <w:r>
               <w:rPr>
                 <w:rFonts w:ascii="Arial" w:hAnsi="Arial" w:cs="Arial"/>
                 <w:sz w:val="24"/>
                 <w:szCs w:val="24"/>
               </w:rPr>
-              <w:t xml:space="preserve"> A. Santana</w:t>
+              <w:t>Rayane A. Santana</w:t>
             </w:r>
           </w:p>
         </w:tc>
@@ -455,7 +529,7 @@
               <w:rPr>
                 <w:rFonts w:ascii="Arial" w:eastAsia="Calibri" w:hAnsi="Arial" w:cs="Arial"/>
               </w:rPr>
-              <w:t>19/03/2016</w:t>
+              <w:t>21/03/2016</w:t>
             </w:r>
           </w:p>
         </w:tc>
@@ -475,7 +549,7 @@
               <w:rPr>
                 <w:rFonts w:ascii="Arial" w:eastAsia="Calibri" w:hAnsi="Arial" w:cs="Arial"/>
               </w:rPr>
-              <w:t>0.3</w:t>
+              <w:t>0.4</w:t>
             </w:r>
           </w:p>
         </w:tc>
@@ -495,7 +569,7 @@
               <w:rPr>
                 <w:rFonts w:ascii="Arial" w:eastAsia="Calibri" w:hAnsi="Arial" w:cs="Arial"/>
               </w:rPr>
-              <w:t>Inserindo Informações sobre o sistema</w:t>
+              <w:t>Inserindo Requisitos do sistema</w:t>
             </w:r>
           </w:p>
         </w:tc>
@@ -511,23 +585,179 @@
                 <w:rFonts w:ascii="Arial" w:eastAsia="Calibri" w:hAnsi="Arial" w:cs="Arial"/>
               </w:rPr>
             </w:pPr>
-            <w:proofErr w:type="spellStart"/>
+            <w:r>
+              <w:rPr>
+                <w:rFonts w:ascii="Arial" w:eastAsia="Calibri" w:hAnsi="Arial" w:cs="Arial"/>
+              </w:rPr>
+              <w:t>Tiago Pires Guimarães</w:t>
+            </w:r>
+          </w:p>
+        </w:tc>
+      </w:tr>
+      <w:tr>
+        <w:tc>
+          <w:tcPr>
+            <w:tcW w:w="820" w:type="pct"/>
+            <w:vAlign w:val="center"/>
+          </w:tcPr>
+          <w:p>
+            <w:pPr>
+              <w:jc w:val="center"/>
+              <w:rPr>
+                <w:rFonts w:ascii="Arial" w:eastAsia="Calibri" w:hAnsi="Arial" w:cs="Arial"/>
+              </w:rPr>
+            </w:pPr>
+            <w:r>
+              <w:rPr>
+                <w:rFonts w:ascii="Arial" w:eastAsia="Calibri" w:hAnsi="Arial" w:cs="Arial"/>
+              </w:rPr>
+              <w:t>21/03/2016</w:t>
+            </w:r>
+          </w:p>
+        </w:tc>
+        <w:tc>
+          <w:tcPr>
+            <w:tcW w:w="559" w:type="pct"/>
+            <w:vAlign w:val="center"/>
+          </w:tcPr>
+          <w:p>
+            <w:pPr>
+              <w:jc w:val="center"/>
+              <w:rPr>
+                <w:rFonts w:ascii="Arial" w:eastAsia="Calibri" w:hAnsi="Arial" w:cs="Arial"/>
+              </w:rPr>
+            </w:pPr>
+            <w:r>
+              <w:rPr>
+                <w:rFonts w:ascii="Arial" w:eastAsia="Calibri" w:hAnsi="Arial" w:cs="Arial"/>
+              </w:rPr>
+              <w:t>0.4</w:t>
+            </w:r>
+          </w:p>
+        </w:tc>
+        <w:tc>
+          <w:tcPr>
+            <w:tcW w:w="2389" w:type="pct"/>
+            <w:vAlign w:val="center"/>
+          </w:tcPr>
+          <w:p>
+            <w:pPr>
+              <w:jc w:val="both"/>
+              <w:rPr>
+                <w:rFonts w:ascii="Arial" w:eastAsia="Calibri" w:hAnsi="Arial" w:cs="Arial"/>
+              </w:rPr>
+            </w:pPr>
+            <w:r>
+              <w:rPr>
+                <w:rFonts w:ascii="Arial" w:eastAsia="Calibri" w:hAnsi="Arial" w:cs="Arial"/>
+              </w:rPr>
+              <w:t>Inserindo Requisitos do sistema</w:t>
+            </w:r>
+          </w:p>
+        </w:tc>
+        <w:tc>
+          <w:tcPr>
+            <w:tcW w:w="1232" w:type="pct"/>
+            <w:vAlign w:val="center"/>
+          </w:tcPr>
+          <w:p>
+            <w:pPr>
+              <w:jc w:val="center"/>
+              <w:rPr>
+                <w:rFonts w:ascii="Arial" w:eastAsia="Calibri" w:hAnsi="Arial" w:cs="Arial"/>
+              </w:rPr>
+            </w:pPr>
             <w:r>
               <w:rPr>
                 <w:rFonts w:ascii="Arial" w:hAnsi="Arial" w:cs="Arial"/>
                 <w:sz w:val="24"/>
                 <w:szCs w:val="24"/>
               </w:rPr>
-              <w:t>Rayane</w:t>
-            </w:r>
-            <w:proofErr w:type="spellEnd"/>
+              <w:t>Wilter Moreira</w:t>
+            </w:r>
+          </w:p>
+        </w:tc>
+      </w:tr>
+      <w:tr>
+        <w:tc>
+          <w:tcPr>
+            <w:tcW w:w="820" w:type="pct"/>
+            <w:vAlign w:val="center"/>
+          </w:tcPr>
+          <w:p>
+            <w:pPr>
+              <w:jc w:val="center"/>
+              <w:rPr>
+                <w:rFonts w:ascii="Arial" w:eastAsia="Calibri" w:hAnsi="Arial" w:cs="Arial"/>
+              </w:rPr>
+            </w:pPr>
+            <w:r>
+              <w:rPr>
+                <w:rFonts w:ascii="Arial" w:eastAsia="Calibri" w:hAnsi="Arial" w:cs="Arial"/>
+              </w:rPr>
+              <w:t>21/03/2016</w:t>
+            </w:r>
+          </w:p>
+        </w:tc>
+        <w:tc>
+          <w:tcPr>
+            <w:tcW w:w="559" w:type="pct"/>
+            <w:vAlign w:val="center"/>
+          </w:tcPr>
+          <w:p>
+            <w:pPr>
+              <w:jc w:val="center"/>
+              <w:rPr>
+                <w:rFonts w:ascii="Arial" w:eastAsia="Calibri" w:hAnsi="Arial" w:cs="Arial"/>
+              </w:rPr>
+            </w:pPr>
+            <w:r>
+              <w:rPr>
+                <w:rFonts w:ascii="Arial" w:eastAsia="Calibri" w:hAnsi="Arial" w:cs="Arial"/>
+              </w:rPr>
+              <w:t>0.4</w:t>
+            </w:r>
+          </w:p>
+        </w:tc>
+        <w:tc>
+          <w:tcPr>
+            <w:tcW w:w="2389" w:type="pct"/>
+            <w:vAlign w:val="center"/>
+          </w:tcPr>
+          <w:p>
+            <w:pPr>
+              <w:jc w:val="both"/>
+              <w:rPr>
+                <w:rFonts w:ascii="Arial" w:eastAsia="Calibri" w:hAnsi="Arial" w:cs="Arial"/>
+              </w:rPr>
+            </w:pPr>
+            <w:r>
+              <w:rPr>
+                <w:rFonts w:ascii="Arial" w:eastAsia="Calibri" w:hAnsi="Arial" w:cs="Arial"/>
+              </w:rPr>
+              <w:t>Inserindo Requisitos do sistema</w:t>
+            </w:r>
+          </w:p>
+        </w:tc>
+        <w:tc>
+          <w:tcPr>
+            <w:tcW w:w="1232" w:type="pct"/>
+            <w:vAlign w:val="center"/>
+          </w:tcPr>
+          <w:p>
+            <w:pPr>
+              <w:jc w:val="center"/>
+              <w:rPr>
+                <w:rFonts w:ascii="Arial" w:eastAsia="Calibri" w:hAnsi="Arial" w:cs="Arial"/>
+              </w:rPr>
+            </w:pPr>
             <w:r>
               <w:rPr>
                 <w:rFonts w:ascii="Arial" w:hAnsi="Arial" w:cs="Arial"/>
                 <w:sz w:val="24"/>
                 <w:szCs w:val="24"/>
               </w:rPr>
-              <w:t xml:space="preserve"> A. Santana</w:t>
+              <w:t>Jhony Santos</w:t>
             </w:r>
           </w:p>
         </w:tc>
@@ -549,7 +779,7 @@
               <w:rPr>
                 <w:rFonts w:ascii="Arial" w:eastAsia="Calibri" w:hAnsi="Arial" w:cs="Arial"/>
               </w:rPr>
-              <w:t>21/03/2016</w:t>
+              <w:t>22/03/2016</w:t>
             </w:r>
           </w:p>
         </w:tc>
@@ -569,7 +799,7 @@
               <w:rPr>
                 <w:rFonts w:ascii="Arial" w:eastAsia="Calibri" w:hAnsi="Arial" w:cs="Arial"/>
               </w:rPr>
-              <w:t>0.4</w:t>
+              <w:t>0.5</w:t>
             </w:r>
           </w:p>
         </w:tc>
@@ -589,7 +819,7 @@
               <w:rPr>
                 <w:rFonts w:ascii="Arial" w:eastAsia="Calibri" w:hAnsi="Arial" w:cs="Arial"/>
               </w:rPr>
-              <w:t>Inserindo Requisitos do sistema</w:t>
+              <w:t>Revisão do documento</w:t>
             </w:r>
           </w:p>
         </w:tc>
@@ -609,7 +839,13 @@
               <w:rPr>
                 <w:rFonts w:ascii="Arial" w:eastAsia="Calibri" w:hAnsi="Arial" w:cs="Arial"/>
               </w:rPr>
-              <w:t>Tiago Pires Guimarães</w:t>
+              <w:t>Tiago P.</w:t>
+            </w:r>
+            <w:r>
+              <w:rPr>
+                <w:rFonts w:ascii="Arial" w:eastAsia="Calibri" w:hAnsi="Arial" w:cs="Arial"/>
+              </w:rPr>
+              <w:t xml:space="preserve"> Guimarães</w:t>
             </w:r>
           </w:p>
         </w:tc>
@@ -631,7 +867,7 @@
               <w:rPr>
                 <w:rFonts w:ascii="Arial" w:eastAsia="Calibri" w:hAnsi="Arial" w:cs="Arial"/>
               </w:rPr>
-              <w:t>21/03/2016</w:t>
+              <w:t>26/03/2016</w:t>
             </w:r>
           </w:p>
         </w:tc>
@@ -651,7 +887,7 @@
               <w:rPr>
                 <w:rFonts w:ascii="Arial" w:eastAsia="Calibri" w:hAnsi="Arial" w:cs="Arial"/>
               </w:rPr>
-              <w:t>0.4</w:t>
+              <w:t>0.6</w:t>
             </w:r>
           </w:p>
         </w:tc>
@@ -671,7 +907,7 @@
               <w:rPr>
                 <w:rFonts w:ascii="Arial" w:eastAsia="Calibri" w:hAnsi="Arial" w:cs="Arial"/>
               </w:rPr>
-              <w:t>Inserindo Requisitos do sistema</w:t>
+              <w:t>Reestruturação do documento</w:t>
             </w:r>
           </w:p>
         </w:tc>
@@ -687,23 +923,17 @@
                 <w:rFonts w:ascii="Arial" w:eastAsia="Calibri" w:hAnsi="Arial" w:cs="Arial"/>
               </w:rPr>
             </w:pPr>
-            <w:proofErr w:type="spellStart"/>
-            <w:r>
-              <w:rPr>
-                <w:rFonts w:ascii="Arial" w:hAnsi="Arial" w:cs="Arial"/>
-                <w:sz w:val="24"/>
-                <w:szCs w:val="24"/>
-              </w:rPr>
-              <w:t>Wilter</w:t>
-            </w:r>
-            <w:proofErr w:type="spellEnd"/>
-            <w:r>
-              <w:rPr>
-                <w:rFonts w:ascii="Arial" w:hAnsi="Arial" w:cs="Arial"/>
-                <w:sz w:val="24"/>
-                <w:szCs w:val="24"/>
-              </w:rPr>
-              <w:t xml:space="preserve"> Moreira</w:t>
+            <w:r>
+              <w:rPr>
+                <w:rFonts w:ascii="Arial" w:eastAsia="Calibri" w:hAnsi="Arial" w:cs="Arial"/>
+              </w:rPr>
+              <w:t>Tiago P.</w:t>
+            </w:r>
+            <w:r>
+              <w:rPr>
+                <w:rFonts w:ascii="Arial" w:eastAsia="Calibri" w:hAnsi="Arial" w:cs="Arial"/>
+              </w:rPr>
+              <w:t xml:space="preserve"> Guimarães</w:t>
             </w:r>
           </w:p>
         </w:tc>
@@ -725,7 +955,7 @@
               <w:rPr>
                 <w:rFonts w:ascii="Arial" w:eastAsia="Calibri" w:hAnsi="Arial" w:cs="Arial"/>
               </w:rPr>
-              <w:t>21/03/2016</w:t>
+              <w:t>31/03/2016</w:t>
             </w:r>
           </w:p>
         </w:tc>
@@ -745,7 +975,7 @@
               <w:rPr>
                 <w:rFonts w:ascii="Arial" w:eastAsia="Calibri" w:hAnsi="Arial" w:cs="Arial"/>
               </w:rPr>
-              <w:t>0.4</w:t>
+              <w:t>0.7</w:t>
             </w:r>
           </w:p>
         </w:tc>
@@ -765,7 +995,7 @@
               <w:rPr>
                 <w:rFonts w:ascii="Arial" w:eastAsia="Calibri" w:hAnsi="Arial" w:cs="Arial"/>
               </w:rPr>
-              <w:t>Inserindo Requisitos do sistema</w:t>
+              <w:t>Atualizando documento</w:t>
             </w:r>
           </w:p>
         </w:tc>
@@ -781,23 +1011,11 @@
                 <w:rFonts w:ascii="Arial" w:eastAsia="Calibri" w:hAnsi="Arial" w:cs="Arial"/>
               </w:rPr>
             </w:pPr>
-            <w:proofErr w:type="spellStart"/>
-            <w:r>
-              <w:rPr>
-                <w:rFonts w:ascii="Arial" w:hAnsi="Arial" w:cs="Arial"/>
-                <w:sz w:val="24"/>
-                <w:szCs w:val="24"/>
-              </w:rPr>
-              <w:t>Jhony</w:t>
-            </w:r>
-            <w:proofErr w:type="spellEnd"/>
-            <w:r>
-              <w:rPr>
-                <w:rFonts w:ascii="Arial" w:hAnsi="Arial" w:cs="Arial"/>
-                <w:sz w:val="24"/>
-                <w:szCs w:val="24"/>
-              </w:rPr>
-              <w:t xml:space="preserve"> Santos</w:t>
+            <w:r>
+              <w:rPr>
+                <w:rFonts w:ascii="Arial" w:eastAsia="Calibri" w:hAnsi="Arial" w:cs="Arial"/>
+              </w:rPr>
+              <w:t>Tiago P. Guimarães</w:t>
             </w:r>
           </w:p>
         </w:tc>
@@ -819,7 +1037,7 @@
               <w:rPr>
                 <w:rFonts w:ascii="Arial" w:eastAsia="Calibri" w:hAnsi="Arial" w:cs="Arial"/>
               </w:rPr>
-              <w:t>22/03/2016</w:t>
+              <w:t>31/03/2016</w:t>
             </w:r>
           </w:p>
         </w:tc>
@@ -839,7 +1057,7 @@
               <w:rPr>
                 <w:rFonts w:ascii="Arial" w:eastAsia="Calibri" w:hAnsi="Arial" w:cs="Arial"/>
               </w:rPr>
-              <w:t>0.5</w:t>
+              <w:t>1.0</w:t>
             </w:r>
           </w:p>
         </w:tc>
@@ -859,7 +1077,7 @@
               <w:rPr>
                 <w:rFonts w:ascii="Arial" w:eastAsia="Calibri" w:hAnsi="Arial" w:cs="Arial"/>
               </w:rPr>
-              <w:t>Revisão do documento</w:t>
+              <w:t>Revisão final do documento</w:t>
             </w:r>
           </w:p>
         </w:tc>
@@ -879,186 +1097,10 @@
               <w:rPr>
                 <w:rFonts w:ascii="Arial" w:eastAsia="Calibri" w:hAnsi="Arial" w:cs="Arial"/>
               </w:rPr>
-              <w:t>Tiago P.</w:t>
-            </w:r>
-            <w:r>
-              <w:rPr>
-                <w:rFonts w:ascii="Arial" w:eastAsia="Calibri" w:hAnsi="Arial" w:cs="Arial"/>
-              </w:rPr>
-              <w:t xml:space="preserve"> Guimarães</w:t>
-            </w:r>
-          </w:p>
-        </w:tc>
-      </w:tr>
-      <w:tr>
-        <w:tc>
-          <w:tcPr>
-            <w:tcW w:w="820" w:type="pct"/>
-            <w:vAlign w:val="center"/>
-          </w:tcPr>
-          <w:p>
-            <w:pPr>
-              <w:jc w:val="center"/>
-              <w:rPr>
-                <w:rFonts w:ascii="Arial" w:eastAsia="Calibri" w:hAnsi="Arial" w:cs="Arial"/>
-              </w:rPr>
-            </w:pPr>
-            <w:r>
-              <w:rPr>
-                <w:rFonts w:ascii="Arial" w:eastAsia="Calibri" w:hAnsi="Arial" w:cs="Arial"/>
-              </w:rPr>
-              <w:t>26/03/2016</w:t>
-            </w:r>
-          </w:p>
-        </w:tc>
-        <w:tc>
-          <w:tcPr>
-            <w:tcW w:w="559" w:type="pct"/>
-            <w:vAlign w:val="center"/>
-          </w:tcPr>
-          <w:p>
-            <w:pPr>
-              <w:jc w:val="center"/>
-              <w:rPr>
-                <w:rFonts w:ascii="Arial" w:eastAsia="Calibri" w:hAnsi="Arial" w:cs="Arial"/>
-              </w:rPr>
-            </w:pPr>
-            <w:r>
-              <w:rPr>
-                <w:rFonts w:ascii="Arial" w:eastAsia="Calibri" w:hAnsi="Arial" w:cs="Arial"/>
-              </w:rPr>
-              <w:t>0.6</w:t>
-            </w:r>
-          </w:p>
-        </w:tc>
-        <w:tc>
-          <w:tcPr>
-            <w:tcW w:w="2389" w:type="pct"/>
-            <w:vAlign w:val="center"/>
-          </w:tcPr>
-          <w:p>
-            <w:pPr>
-              <w:jc w:val="both"/>
-              <w:rPr>
-                <w:rFonts w:ascii="Arial" w:eastAsia="Calibri" w:hAnsi="Arial" w:cs="Arial"/>
-              </w:rPr>
-            </w:pPr>
-            <w:r>
-              <w:rPr>
-                <w:rFonts w:ascii="Arial" w:eastAsia="Calibri" w:hAnsi="Arial" w:cs="Arial"/>
-              </w:rPr>
-              <w:t>Reestruturação do documento</w:t>
-            </w:r>
-          </w:p>
-        </w:tc>
-        <w:tc>
-          <w:tcPr>
-            <w:tcW w:w="1232" w:type="pct"/>
-            <w:vAlign w:val="center"/>
-          </w:tcPr>
-          <w:p>
-            <w:pPr>
-              <w:jc w:val="center"/>
-              <w:rPr>
-                <w:rFonts w:ascii="Arial" w:eastAsia="Calibri" w:hAnsi="Arial" w:cs="Arial"/>
-              </w:rPr>
-            </w:pPr>
-            <w:r>
-              <w:rPr>
-                <w:rFonts w:ascii="Arial" w:eastAsia="Calibri" w:hAnsi="Arial" w:cs="Arial"/>
-              </w:rPr>
-              <w:t>Tiago P.</w:t>
+              <w:t>Tiago P. Guimarães</w:t>
             </w:r>
             <w:bookmarkStart w:id="0" w:name="_GoBack"/>
             <w:bookmarkEnd w:id="0"/>
-            <w:r>
-              <w:rPr>
-                <w:rFonts w:ascii="Arial" w:eastAsia="Calibri" w:hAnsi="Arial" w:cs="Arial"/>
-              </w:rPr>
-              <w:t xml:space="preserve"> Guimarães</w:t>
-            </w:r>
-          </w:p>
-        </w:tc>
-      </w:tr>
-      <w:tr>
-        <w:tc>
-          <w:tcPr>
-            <w:tcW w:w="820" w:type="pct"/>
-            <w:vAlign w:val="center"/>
-          </w:tcPr>
-          <w:p>
-            <w:pPr>
-              <w:jc w:val="center"/>
-              <w:rPr>
-                <w:rFonts w:ascii="Arial" w:eastAsia="Calibri" w:hAnsi="Arial" w:cs="Arial"/>
-              </w:rPr>
-            </w:pPr>
-            <w:r>
-              <w:rPr>
-                <w:rFonts w:ascii="Arial" w:eastAsia="Calibri" w:hAnsi="Arial" w:cs="Arial"/>
-              </w:rPr>
-              <w:t>31/03/2016</w:t>
-            </w:r>
-          </w:p>
-        </w:tc>
-        <w:tc>
-          <w:tcPr>
-            <w:tcW w:w="559" w:type="pct"/>
-            <w:vAlign w:val="center"/>
-          </w:tcPr>
-          <w:p>
-            <w:pPr>
-              <w:jc w:val="center"/>
-              <w:rPr>
-                <w:rFonts w:ascii="Arial" w:eastAsia="Calibri" w:hAnsi="Arial" w:cs="Arial"/>
-              </w:rPr>
-            </w:pPr>
-            <w:r>
-              <w:rPr>
-                <w:rFonts w:ascii="Arial" w:eastAsia="Calibri" w:hAnsi="Arial" w:cs="Arial"/>
-              </w:rPr>
-              <w:t>0.7</w:t>
-            </w:r>
-          </w:p>
-        </w:tc>
-        <w:tc>
-          <w:tcPr>
-            <w:tcW w:w="2389" w:type="pct"/>
-            <w:vAlign w:val="center"/>
-          </w:tcPr>
-          <w:p>
-            <w:pPr>
-              <w:jc w:val="both"/>
-              <w:rPr>
-                <w:rFonts w:ascii="Arial" w:eastAsia="Calibri" w:hAnsi="Arial" w:cs="Arial"/>
-              </w:rPr>
-            </w:pPr>
-            <w:r>
-              <w:rPr>
-                <w:rFonts w:ascii="Arial" w:eastAsia="Calibri" w:hAnsi="Arial" w:cs="Arial"/>
-              </w:rPr>
-              <w:t>Atualizando documento</w:t>
-            </w:r>
-          </w:p>
-        </w:tc>
-        <w:tc>
-          <w:tcPr>
-            <w:tcW w:w="1232" w:type="pct"/>
-            <w:vAlign w:val="center"/>
-          </w:tcPr>
-          <w:p>
-            <w:pPr>
-              <w:jc w:val="center"/>
-              <w:rPr>
-                <w:rFonts w:ascii="Arial" w:eastAsia="Calibri" w:hAnsi="Arial" w:cs="Arial"/>
-              </w:rPr>
-            </w:pPr>
-            <w:r>
-              <w:rPr>
-                <w:rFonts w:ascii="Arial" w:eastAsia="Calibri" w:hAnsi="Arial" w:cs="Arial"/>
-              </w:rPr>
-              <w:t>Tiago P. Guimarães</w:t>
-            </w:r>
           </w:p>
         </w:tc>
       </w:tr>
@@ -2610,15 +2652,7 @@
         <w:pStyle w:val="MeuParagrafoMarcador"/>
       </w:pPr>
       <w:r>
-        <w:t xml:space="preserve">[09/03/2016]: Em reunião, o grupo decidiu, com base em experiência de trabalho na área hospitalar da integrante do grupo </w:t>
-      </w:r>
-      <w:proofErr w:type="spellStart"/>
-      <w:r>
-        <w:t>Rayane</w:t>
-      </w:r>
-      <w:proofErr w:type="spellEnd"/>
-      <w:r>
-        <w:t xml:space="preserve"> A. </w:t>
+        <w:t xml:space="preserve">[09/03/2016]: Em reunião, o grupo decidiu, com base em experiência de trabalho na área hospitalar da integrante do grupo Rayane A. </w:t>
       </w:r>
       <w:r>
         <w:lastRenderedPageBreak/>
@@ -2665,15 +2699,7 @@
         <w:pStyle w:val="MeuParagrafoMarcador"/>
       </w:pPr>
       <w:r>
-        <w:t xml:space="preserve">[21/03/2016]: O profissional </w:t>
-      </w:r>
-      <w:proofErr w:type="spellStart"/>
-      <w:r>
-        <w:t>Adelício</w:t>
-      </w:r>
-      <w:proofErr w:type="spellEnd"/>
-      <w:r>
-        <w:t xml:space="preserve"> A. G. Melgaço respondeu ao questionário, reforçando a necessidade de uma ferramenta de auxílio aos enfermeiros e técnicos.</w:t>
+        <w:t>[21/03/2016]: O profissional Adelício A. G. Melgaço respondeu ao questionário, reforçando a necessidade de uma ferramenta de auxílio aos enfermeiros e técnicos.</w:t>
       </w:r>
     </w:p>
     <w:p>
@@ -2803,15 +2829,7 @@
         <w:t>Ciclo Medicamentoso:</w:t>
       </w:r>
       <w:r>
-        <w:t xml:space="preserve"> É a definição </w:t>
-      </w:r>
-      <w:proofErr w:type="gramStart"/>
-      <w:r>
-        <w:t>do(</w:t>
-      </w:r>
-      <w:proofErr w:type="gramEnd"/>
-      <w:r>
-        <w:t>s) medicamento(s) e horários em que o paciente deverá receber a administração desse(s) medicamento(s).</w:t>
+        <w:t xml:space="preserve"> É a definição do(s) medicamento(s) e horários em que o paciente deverá receber a administração desse(s) medicamento(s).</w:t>
       </w:r>
     </w:p>
     <w:p>
@@ -2825,15 +2843,7 @@
         <w:t>Prescrição Médica:</w:t>
       </w:r>
       <w:r>
-        <w:t xml:space="preserve"> Informalmente conhecido como receita médica, é a indicação </w:t>
-      </w:r>
-      <w:proofErr w:type="gramStart"/>
-      <w:r>
-        <w:t>do(</w:t>
-      </w:r>
-      <w:proofErr w:type="gramEnd"/>
-      <w:r>
-        <w:t>s) medicamento(s) que o paciente deve tomar.</w:t>
+        <w:t xml:space="preserve"> Informalmente conhecido como receita médica, é a indicação do(s) medicamento(s) que o paciente deve tomar.</w:t>
       </w:r>
     </w:p>
     <w:p>
@@ -2869,15 +2879,7 @@
         <w:pStyle w:val="MeuPargrafo"/>
       </w:pPr>
       <w:r>
-        <w:t>Os requisitos serão identificados, cada qual, com o formato [</w:t>
-      </w:r>
-      <w:proofErr w:type="spellStart"/>
-      <w:r>
-        <w:t>tipoRequisitoNumero</w:t>
-      </w:r>
-      <w:proofErr w:type="spellEnd"/>
-      <w:r>
-        <w:t>], sendo os tipos de requisitos e suas abreviações: requisitos funcionais (RN) e requisitos não funcionais (RNF). O número será incremental, na ordem apresentada no documento.</w:t>
+        <w:t>Os requisitos serão identificados, cada qual, com o formato [tipoRequisitoNumero], sendo os tipos de requisitos e suas abreviações: requisitos funcionais (RN) e requisitos não funcionais (RNF). O número será incremental, na ordem apresentada no documento.</w:t>
       </w:r>
     </w:p>
     <w:p>
@@ -8499,19 +8501,11 @@
                 <w:rFonts w:ascii="Arial" w:hAnsi="Arial" w:cs="Arial"/>
               </w:rPr>
             </w:pPr>
-            <w:proofErr w:type="spellStart"/>
-            <w:r>
-              <w:rPr>
-                <w:rFonts w:ascii="Arial" w:hAnsi="Arial" w:cs="Arial"/>
-              </w:rPr>
-              <w:t>Coren</w:t>
-            </w:r>
-            <w:proofErr w:type="spellEnd"/>
-            <w:r>
-              <w:rPr>
-                <w:rFonts w:ascii="Arial" w:hAnsi="Arial" w:cs="Arial"/>
-              </w:rPr>
-              <w:t xml:space="preserve"> – DF – 000514920</w:t>
+            <w:r>
+              <w:rPr>
+                <w:rFonts w:ascii="Arial" w:hAnsi="Arial" w:cs="Arial"/>
+              </w:rPr>
+              <w:t>Coren – DF – 000514920</w:t>
             </w:r>
           </w:p>
         </w:tc>
@@ -8594,169 +8588,61 @@
           <w:i/>
           <w:szCs w:val="24"/>
         </w:rPr>
-        <w:t xml:space="preserve">Assim que o Pronto Socorro solicita vaga, eles nos passam o quadro do paciente, quando o paciente chega a unidade o acomodamos, monitoramos e aferimos seus sinais vitais, esperamos o médico pra avaliação do paciente e aguardamos sair a prescrição médica, </w:t>
-      </w:r>
-      <w:proofErr w:type="spellStart"/>
+        <w:t>Assim que o Pronto Socorro solicita vaga, eles nos passam o quadro do paciente, quando o paciente chega a unidade o acomodamos, monitoramos e aferimos seus sinais vitais, esperamos o médico pra avaliação do paciente e aguardamos sair a prescrição médica, qd isso é feito medicamos e depois checados, encaminhamos para exames e realizamos aqueles de nossa competência (caso solicitados)  depois evoluímos o paciente,  informando como o recebemos e tudo que foi feito</w:t>
+      </w:r>
+      <w:r>
+        <w:rPr>
+          <w:i/>
+        </w:rPr>
+        <w:t>.</w:t>
+      </w:r>
+    </w:p>
+    <w:p>
+      <w:pPr>
+        <w:pStyle w:val="MeuParagrafoNumerado"/>
+      </w:pPr>
+      <w:r>
+        <w:t>Como é realizado o controle de administração medicamentosa, em questão de horários para acompanhar a prescrição? É fácil controlar qual paciente terá que tomar a medicação a cada período?</w:t>
+      </w:r>
+    </w:p>
+    <w:p>
+      <w:pPr>
+        <w:pStyle w:val="MeuPargrafo"/>
+        <w:rPr>
+          <w:i/>
+        </w:rPr>
+      </w:pPr>
       <w:r>
         <w:rPr>
           <w:rFonts w:cs="Arial"/>
           <w:i/>
           <w:szCs w:val="24"/>
         </w:rPr>
-        <w:t>qd</w:t>
-      </w:r>
-      <w:proofErr w:type="spellEnd"/>
+        <w:t>As medicações são redigidas pelo médico, neles são colocados dados do paciente, leito e os medicamentos com dosagens e horários e depois impressos e anexado a uma pancheta que fica enfrente ao leito do paciente, então checamos e assinamos  assim que realizados, o controle e todo manual, as vezes tem erro quando o médico suspende a medicação ou altera dosagens no sistema e esquece de imprimir uma nova via ou escrever suspenso na via.</w:t>
+      </w:r>
+    </w:p>
+    <w:p>
+      <w:pPr>
+        <w:pStyle w:val="MeuParagrafoNumerado"/>
+      </w:pPr>
+      <w:r>
+        <w:t>Quais os riscos para um paciente, se não for administrado o medicamento prescrito na hora certa?</w:t>
+      </w:r>
+    </w:p>
+    <w:p>
+      <w:pPr>
+        <w:pStyle w:val="MeuPargrafo"/>
+        <w:rPr>
+          <w:i/>
+        </w:rPr>
+      </w:pPr>
       <w:r>
         <w:rPr>
           <w:rFonts w:cs="Arial"/>
           <w:i/>
           <w:szCs w:val="24"/>
         </w:rPr>
-        <w:t xml:space="preserve"> isso é feito medicamos e depois checados, encaminhamos para exames e realizamos aqueles de nossa competência (caso </w:t>
-      </w:r>
-      <w:proofErr w:type="gramStart"/>
-      <w:r>
-        <w:rPr>
-          <w:rFonts w:cs="Arial"/>
-          <w:i/>
-          <w:szCs w:val="24"/>
-        </w:rPr>
-        <w:t>solicitados)  depois</w:t>
-      </w:r>
-      <w:proofErr w:type="gramEnd"/>
-      <w:r>
-        <w:rPr>
-          <w:rFonts w:cs="Arial"/>
-          <w:i/>
-          <w:szCs w:val="24"/>
-        </w:rPr>
-        <w:t xml:space="preserve"> evoluímos o paciente,  informando como o recebemos e tudo que foi feito</w:t>
-      </w:r>
-      <w:r>
-        <w:rPr>
-          <w:i/>
-        </w:rPr>
-        <w:t>.</w:t>
-      </w:r>
-    </w:p>
-    <w:p>
-      <w:pPr>
-        <w:pStyle w:val="MeuParagrafoNumerado"/>
-      </w:pPr>
-      <w:r>
-        <w:t>Como é realizado o controle de administração medicamentosa, em questão de horários para acompanhar a prescrição? É fácil controlar qual paciente terá que tomar a medicação a cada período?</w:t>
-      </w:r>
-    </w:p>
-    <w:p>
-      <w:pPr>
-        <w:pStyle w:val="MeuPargrafo"/>
-        <w:rPr>
-          <w:i/>
-        </w:rPr>
-      </w:pPr>
-      <w:r>
-        <w:rPr>
-          <w:rFonts w:cs="Arial"/>
-          <w:i/>
-          <w:szCs w:val="24"/>
-        </w:rPr>
-        <w:t xml:space="preserve">As medicações são redigidas pelo médico, neles são colocados dados do paciente, leito e os medicamentos com dosagens e horários e depois impressos e anexado a uma </w:t>
-      </w:r>
-      <w:proofErr w:type="spellStart"/>
-      <w:r>
-        <w:rPr>
-          <w:rFonts w:cs="Arial"/>
-          <w:i/>
-          <w:szCs w:val="24"/>
-        </w:rPr>
-        <w:t>pancheta</w:t>
-      </w:r>
-      <w:proofErr w:type="spellEnd"/>
-      <w:r>
-        <w:rPr>
-          <w:rFonts w:cs="Arial"/>
-          <w:i/>
-          <w:szCs w:val="24"/>
-        </w:rPr>
-        <w:t xml:space="preserve"> que fica </w:t>
-      </w:r>
-      <w:proofErr w:type="spellStart"/>
-      <w:r>
-        <w:rPr>
-          <w:rFonts w:cs="Arial"/>
-          <w:i/>
-          <w:szCs w:val="24"/>
-        </w:rPr>
-        <w:t>enfrente</w:t>
-      </w:r>
-      <w:proofErr w:type="spellEnd"/>
-      <w:r>
-        <w:rPr>
-          <w:rFonts w:cs="Arial"/>
-          <w:i/>
-          <w:szCs w:val="24"/>
-        </w:rPr>
-        <w:t xml:space="preserve"> ao leito do paciente, então checamos e </w:t>
-      </w:r>
-      <w:proofErr w:type="gramStart"/>
-      <w:r>
-        <w:rPr>
-          <w:rFonts w:cs="Arial"/>
-          <w:i/>
-          <w:szCs w:val="24"/>
-        </w:rPr>
-        <w:t>assinamos  assim</w:t>
-      </w:r>
-      <w:proofErr w:type="gramEnd"/>
-      <w:r>
-        <w:rPr>
-          <w:rFonts w:cs="Arial"/>
-          <w:i/>
-          <w:szCs w:val="24"/>
-        </w:rPr>
-        <w:t xml:space="preserve"> que realizados, o controle e todo manual, as vezes tem erro quando o médico suspende a medicação ou altera dosagens no sistema e esquece de imprimir uma nova via ou escrever suspenso na via.</w:t>
-      </w:r>
-    </w:p>
-    <w:p>
-      <w:pPr>
-        <w:pStyle w:val="MeuParagrafoNumerado"/>
-      </w:pPr>
-      <w:r>
-        <w:t>Quais os riscos para um paciente, se não for administrado o medicamento prescrito na hora certa?</w:t>
-      </w:r>
-    </w:p>
-    <w:p>
-      <w:pPr>
-        <w:pStyle w:val="MeuPargrafo"/>
-        <w:rPr>
-          <w:i/>
-        </w:rPr>
-      </w:pPr>
-      <w:r>
-        <w:rPr>
-          <w:rFonts w:cs="Arial"/>
-          <w:i/>
-          <w:szCs w:val="24"/>
-        </w:rPr>
-        <w:t xml:space="preserve">Os riscos e o agravo do quadro do paciente, podendo leva </w:t>
-      </w:r>
-      <w:proofErr w:type="spellStart"/>
-      <w:r>
-        <w:rPr>
-          <w:rFonts w:cs="Arial"/>
-          <w:i/>
-          <w:szCs w:val="24"/>
-        </w:rPr>
-        <w:t>lo</w:t>
-      </w:r>
-      <w:proofErr w:type="spellEnd"/>
-      <w:r>
-        <w:rPr>
-          <w:rFonts w:cs="Arial"/>
-          <w:i/>
-          <w:szCs w:val="24"/>
-        </w:rPr>
-        <w:t xml:space="preserve"> morte</w:t>
+        <w:t>Os riscos e o agravo do quadro do paciente, podendo leva lo morte</w:t>
       </w:r>
       <w:r>
         <w:rPr>
@@ -8821,133 +8707,7 @@
           <w:i/>
           <w:szCs w:val="24"/>
         </w:rPr>
-        <w:t xml:space="preserve">Penso que se a cada duas horas fossem impresso </w:t>
-      </w:r>
-      <w:proofErr w:type="spellStart"/>
-      <w:r>
-        <w:rPr>
-          <w:rFonts w:cs="Arial"/>
-          <w:i/>
-          <w:szCs w:val="24"/>
-        </w:rPr>
-        <w:t>so</w:t>
-      </w:r>
-      <w:proofErr w:type="spellEnd"/>
-      <w:r>
-        <w:rPr>
-          <w:rFonts w:cs="Arial"/>
-          <w:i/>
-          <w:szCs w:val="24"/>
-        </w:rPr>
-        <w:t xml:space="preserve"> as medicações daquele horário facilitaria nosso trabalho....assim não </w:t>
-      </w:r>
-      <w:proofErr w:type="spellStart"/>
-      <w:r>
-        <w:rPr>
-          <w:rFonts w:cs="Arial"/>
-          <w:i/>
-          <w:szCs w:val="24"/>
-        </w:rPr>
-        <w:t>perderiamos</w:t>
-      </w:r>
-      <w:proofErr w:type="spellEnd"/>
-      <w:r>
-        <w:rPr>
-          <w:rFonts w:cs="Arial"/>
-          <w:i/>
-          <w:szCs w:val="24"/>
-        </w:rPr>
-        <w:t xml:space="preserve"> tempo procurando na prescrição toda os medicamentos  e o horário, muitas vezes a medicação passa despercebida, e melhoraria o sistema pra não haver erros na entrega dos medicamentos, pois Perdemos tempo </w:t>
-      </w:r>
-      <w:proofErr w:type="spellStart"/>
-      <w:r>
-        <w:rPr>
-          <w:rFonts w:cs="Arial"/>
-          <w:i/>
-          <w:szCs w:val="24"/>
-        </w:rPr>
-        <w:t>qt</w:t>
-      </w:r>
-      <w:proofErr w:type="spellEnd"/>
-      <w:r>
-        <w:rPr>
-          <w:rFonts w:cs="Arial"/>
-          <w:i/>
-          <w:szCs w:val="24"/>
-        </w:rPr>
-        <w:t xml:space="preserve"> falta ou </w:t>
-      </w:r>
-      <w:proofErr w:type="spellStart"/>
-      <w:r>
-        <w:rPr>
-          <w:rFonts w:cs="Arial"/>
-          <w:i/>
-          <w:szCs w:val="24"/>
-        </w:rPr>
-        <w:t>qd</w:t>
-      </w:r>
-      <w:proofErr w:type="spellEnd"/>
-      <w:r>
-        <w:rPr>
-          <w:rFonts w:cs="Arial"/>
-          <w:i/>
-          <w:szCs w:val="24"/>
-        </w:rPr>
-        <w:t xml:space="preserve"> vem medicamentos errados, </w:t>
-      </w:r>
-      <w:proofErr w:type="spellStart"/>
-      <w:r>
-        <w:rPr>
-          <w:rFonts w:cs="Arial"/>
-          <w:i/>
-          <w:szCs w:val="24"/>
-        </w:rPr>
-        <w:t>pq</w:t>
-      </w:r>
-      <w:proofErr w:type="spellEnd"/>
-      <w:r>
-        <w:rPr>
-          <w:rFonts w:cs="Arial"/>
-          <w:i/>
-          <w:szCs w:val="24"/>
-        </w:rPr>
-        <w:t xml:space="preserve"> temos que entrar no sistema e devolve </w:t>
-      </w:r>
-      <w:proofErr w:type="spellStart"/>
-      <w:r>
-        <w:rPr>
-          <w:rFonts w:cs="Arial"/>
-          <w:i/>
-          <w:szCs w:val="24"/>
-        </w:rPr>
-        <w:t>lo</w:t>
-      </w:r>
-      <w:proofErr w:type="spellEnd"/>
-      <w:r>
-        <w:rPr>
-          <w:rFonts w:cs="Arial"/>
-          <w:i/>
-          <w:szCs w:val="24"/>
-        </w:rPr>
-        <w:t xml:space="preserve"> e nem sempre conseguimos, as vezes o sistema dar erro ou informa que o medicamento não existe, </w:t>
-      </w:r>
-      <w:proofErr w:type="spellStart"/>
-      <w:r>
-        <w:rPr>
-          <w:rFonts w:cs="Arial"/>
-          <w:i/>
-          <w:szCs w:val="24"/>
-        </w:rPr>
-        <w:t>entao</w:t>
-      </w:r>
-      <w:proofErr w:type="spellEnd"/>
-      <w:r>
-        <w:rPr>
-          <w:rFonts w:cs="Arial"/>
-          <w:i/>
-          <w:szCs w:val="24"/>
-        </w:rPr>
-        <w:t xml:space="preserve"> se simplificar o programa nos ajudaria muito</w:t>
+        <w:t>Penso que se a cada duas horas fossem impresso so as medicações daquele horário facilitaria nosso trabalho....assim não perderiamos tempo procurando na prescrição toda os medicamentos  e o horário, muitas vezes a medicação passa despercebida, e melhoraria o sistema pra não haver erros na entrega dos medicamentos, pois Perdemos tempo qt falta ou qd vem medicamentos errados, pq temos que entrar no sistema e devolve lo e nem sempre conseguimos, as vezes o sistema dar erro ou informa que o medicamento não existe, entao se simplificar o programa nos ajudaria muito</w:t>
       </w:r>
       <w:r>
         <w:rPr>
@@ -9055,19 +8815,11 @@
                 <w:rFonts w:ascii="Arial" w:hAnsi="Arial" w:cs="Arial"/>
               </w:rPr>
             </w:pPr>
-            <w:proofErr w:type="spellStart"/>
-            <w:r>
-              <w:rPr>
-                <w:rFonts w:ascii="Arial" w:hAnsi="Arial" w:cs="Arial"/>
-              </w:rPr>
-              <w:t>Adelício</w:t>
-            </w:r>
-            <w:proofErr w:type="spellEnd"/>
-            <w:r>
-              <w:rPr>
-                <w:rFonts w:ascii="Arial" w:hAnsi="Arial" w:cs="Arial"/>
-              </w:rPr>
-              <w:t xml:space="preserve"> Aparecido Gonçalves Melgaço</w:t>
+            <w:r>
+              <w:rPr>
+                <w:rFonts w:ascii="Arial" w:hAnsi="Arial" w:cs="Arial"/>
+              </w:rPr>
+              <w:t>Adelício Aparecido Gonçalves Melgaço</w:t>
             </w:r>
           </w:p>
         </w:tc>
@@ -9235,30 +8987,44 @@
           <w:i/>
           <w:szCs w:val="24"/>
         </w:rPr>
-        <w:t xml:space="preserve">É realizado registro em ata, numerando os pacientes. Para recuperar um registro demora muito e se for muito </w:t>
-      </w:r>
-      <w:proofErr w:type="spellStart"/>
+        <w:t>É realizado registro em ata, numerando os pacientes. Para recuperar um registro demora muito e se for muito antivo, o registro já estará no arquivo morto</w:t>
+      </w:r>
+      <w:r>
+        <w:rPr>
+          <w:i/>
+        </w:rPr>
+        <w:t>.</w:t>
+      </w:r>
+    </w:p>
+    <w:p>
+      <w:pPr>
+        <w:pStyle w:val="MeuParagrafoNumerado"/>
+      </w:pPr>
+      <w:r>
+        <w:t>Como é realizado o controle de administração medicamentosa, em questão de horários para acompanhar a prescrição? É fácil controlar qual paciente terá que tomar a medicação a cada período?</w:t>
+      </w:r>
+    </w:p>
+    <w:p>
+      <w:pPr>
+        <w:pStyle w:val="MeuPargrafo"/>
+        <w:rPr>
+          <w:i/>
+        </w:rPr>
+      </w:pPr>
       <w:r>
         <w:rPr>
           <w:rFonts w:cs="Arial"/>
           <w:i/>
           <w:szCs w:val="24"/>
         </w:rPr>
-        <w:t>antivo</w:t>
-      </w:r>
-      <w:proofErr w:type="spellEnd"/>
+        <w:t>No meu caso, não tenho dificuldade, devido a experiência que possuo, mas admito que é complicado manter esse controle</w:t>
+      </w:r>
       <w:r>
         <w:rPr>
           <w:rFonts w:cs="Arial"/>
           <w:i/>
           <w:szCs w:val="24"/>
         </w:rPr>
-        <w:t>, o registro já estará no arquivo morto</w:t>
-      </w:r>
-      <w:r>
-        <w:rPr>
-          <w:i/>
-        </w:rPr>
         <w:t>.</w:t>
       </w:r>
     </w:p>
@@ -9267,7 +9033,7 @@
         <w:pStyle w:val="MeuParagrafoNumerado"/>
       </w:pPr>
       <w:r>
-        <w:t>Como é realizado o controle de administração medicamentosa, em questão de horários para acompanhar a prescrição? É fácil controlar qual paciente terá que tomar a medicação a cada período?</w:t>
+        <w:t>Quais os riscos para um paciente, se não for administrado o medicamento prescrito na hora certa?</w:t>
       </w:r>
     </w:p>
     <w:p>
@@ -9283,7 +9049,7 @@
           <w:i/>
           <w:szCs w:val="24"/>
         </w:rPr>
-        <w:t>No meu caso, não tenho dificuldade, devido a experiência que possuo, mas admito que é complicado manter esse controle</w:t>
+        <w:t>Na verdade, um médico lhe responderia melhor, mas teríamos dois quadros o agravamento do quadro do paciente pela falta da administração antes que a dose anterior deixe de fazer efeito (quebra do ciclo medicamentoso) ou superdosagem por uma aplicação em horário anterior ao previsto no receituário</w:t>
       </w:r>
       <w:r>
         <w:rPr>
@@ -9299,7 +9065,7 @@
         <w:pStyle w:val="MeuParagrafoNumerado"/>
       </w:pPr>
       <w:r>
-        <w:t>Quais os riscos para um paciente, se não for administrado o medicamento prescrito na hora certa?</w:t>
+        <w:t>Na sua opinião, se existisse um sistema computacional capaz de avisar a enfermagem que está na hora de administrar uma medicação, informando o paciente, o medicamento, a dose, a via e o leito, facilitaria seu trabalho?</w:t>
       </w:r>
     </w:p>
     <w:p>
@@ -9315,93 +9081,7 @@
           <w:i/>
           <w:szCs w:val="24"/>
         </w:rPr>
-        <w:t xml:space="preserve">Na verdade, um médico lhe responderia melhor, mas teríamos dois quadros o agravamento do quadro do paciente pela falta da administração antes que a dose anterior deixe de fazer efeito (quebra do ciclo medicamentoso) ou </w:t>
-      </w:r>
-      <w:proofErr w:type="spellStart"/>
-      <w:r>
-        <w:rPr>
-          <w:rFonts w:cs="Arial"/>
-          <w:i/>
-          <w:szCs w:val="24"/>
-        </w:rPr>
-        <w:t>superdosagem</w:t>
-      </w:r>
-      <w:proofErr w:type="spellEnd"/>
-      <w:r>
-        <w:rPr>
-          <w:rFonts w:cs="Arial"/>
-          <w:i/>
-          <w:szCs w:val="24"/>
-        </w:rPr>
-        <w:t xml:space="preserve"> por uma aplicação em horário anterior ao previsto no receituário</w:t>
-      </w:r>
-      <w:r>
-        <w:rPr>
-          <w:rFonts w:cs="Arial"/>
-          <w:i/>
-          <w:szCs w:val="24"/>
-        </w:rPr>
-        <w:t>.</w:t>
-      </w:r>
-    </w:p>
-    <w:p>
-      <w:pPr>
-        <w:pStyle w:val="MeuParagrafoNumerado"/>
-      </w:pPr>
-      <w:r>
-        <w:t>Na sua opinião, se existisse um sistema computacional capaz de avisar a enfermagem que está na hora de administrar uma medicação, informando o paciente, o medicamento, a dose, a via e o leito, facilitaria seu trabalho?</w:t>
-      </w:r>
-    </w:p>
-    <w:p>
-      <w:pPr>
-        <w:pStyle w:val="MeuPargrafo"/>
-        <w:rPr>
-          <w:i/>
-        </w:rPr>
-      </w:pPr>
-      <w:r>
-        <w:rPr>
-          <w:rFonts w:cs="Arial"/>
-          <w:i/>
-          <w:szCs w:val="24"/>
-        </w:rPr>
-        <w:t xml:space="preserve">Seria perfeito termos uma ferramenta assim, </w:t>
-      </w:r>
-      <w:proofErr w:type="spellStart"/>
-      <w:r>
-        <w:rPr>
-          <w:rFonts w:cs="Arial"/>
-          <w:i/>
-          <w:szCs w:val="24"/>
-        </w:rPr>
-        <w:t>evitariamos</w:t>
-      </w:r>
-      <w:proofErr w:type="spellEnd"/>
-      <w:r>
-        <w:rPr>
-          <w:rFonts w:cs="Arial"/>
-          <w:i/>
-          <w:szCs w:val="24"/>
-        </w:rPr>
-        <w:t xml:space="preserve"> muitos erros e </w:t>
-      </w:r>
-      <w:proofErr w:type="spellStart"/>
-      <w:r>
-        <w:rPr>
-          <w:rFonts w:cs="Arial"/>
-          <w:i/>
-          <w:szCs w:val="24"/>
-        </w:rPr>
-        <w:t>aumentariamos</w:t>
-      </w:r>
-      <w:proofErr w:type="spellEnd"/>
-      <w:r>
-        <w:rPr>
-          <w:rFonts w:cs="Arial"/>
-          <w:i/>
-          <w:szCs w:val="24"/>
-        </w:rPr>
-        <w:t xml:space="preserve"> os acertos, lembrando sempre que estamos trabalhando com vidas</w:t>
+        <w:t>Seria perfeito termos uma ferramenta assim, evitariamos muitos erros e aumentariamos os acertos, lembrando sempre que estamos trabalhando com vidas</w:t>
       </w:r>
       <w:r>
         <w:rPr>
@@ -9714,25 +9394,7 @@
           <w:i/>
           <w:szCs w:val="24"/>
         </w:rPr>
-        <w:t xml:space="preserve">tos serão </w:t>
-      </w:r>
-      <w:proofErr w:type="spellStart"/>
-      <w:r>
-        <w:rPr>
-          <w:rFonts w:cs="Arial"/>
-          <w:i/>
-          <w:szCs w:val="24"/>
-        </w:rPr>
-        <w:t>realiados</w:t>
-      </w:r>
-      <w:proofErr w:type="spellEnd"/>
-      <w:r>
-        <w:rPr>
-          <w:rFonts w:cs="Arial"/>
-          <w:i/>
-          <w:szCs w:val="24"/>
-        </w:rPr>
-        <w:t xml:space="preserve"> a princípio</w:t>
+        <w:t>tos serão realiados a princípio</w:t>
       </w:r>
       <w:r>
         <w:rPr>
@@ -10200,36 +9862,8 @@
           <w:i/>
           <w:szCs w:val="24"/>
         </w:rPr>
-        <w:t xml:space="preserve">Aconselho a ter funcionalidade para: prescrição de exames, prontuário, </w:t>
-      </w:r>
-      <w:proofErr w:type="spellStart"/>
-      <w:r>
-        <w:rPr>
-          <w:rFonts w:cs="Arial"/>
-          <w:i/>
-          <w:szCs w:val="24"/>
-        </w:rPr>
-        <w:t>súmario</w:t>
-      </w:r>
-      <w:proofErr w:type="spellEnd"/>
-      <w:r>
-        <w:rPr>
-          <w:rFonts w:cs="Arial"/>
-          <w:i/>
-          <w:szCs w:val="24"/>
-        </w:rPr>
-        <w:t xml:space="preserve"> de alta e geração de </w:t>
-      </w:r>
-      <w:proofErr w:type="gramStart"/>
-      <w:r>
-        <w:rPr>
-          <w:rFonts w:cs="Arial"/>
-          <w:i/>
-          <w:szCs w:val="24"/>
-        </w:rPr>
-        <w:t>relatórios.”</w:t>
-      </w:r>
-      <w:proofErr w:type="gramEnd"/>
+        <w:t>Aconselho a ter funcionalidade para: prescrição de exames, prontuário, súmario de alta e geração de relatórios.”</w:t>
+      </w:r>
     </w:p>
     <w:p>
       <w:pPr>
@@ -10342,21 +9976,7 @@
               <w:rPr>
                 <w:rFonts w:ascii="Arial" w:hAnsi="Arial" w:cs="Arial"/>
               </w:rPr>
-              <w:t xml:space="preserve">Márcia </w:t>
-            </w:r>
-            <w:proofErr w:type="spellStart"/>
-            <w:r>
-              <w:rPr>
-                <w:rFonts w:ascii="Arial" w:hAnsi="Arial" w:cs="Arial"/>
-              </w:rPr>
-              <w:t>Joveline</w:t>
-            </w:r>
-            <w:proofErr w:type="spellEnd"/>
-            <w:r>
-              <w:rPr>
-                <w:rFonts w:ascii="Arial" w:hAnsi="Arial" w:cs="Arial"/>
-              </w:rPr>
-              <w:t xml:space="preserve"> Barbosa</w:t>
+              <w:t>Márcia Joveline Barbosa</w:t>
             </w:r>
           </w:p>
         </w:tc>
@@ -10554,153 +10174,71 @@
           <w:i/>
           <w:szCs w:val="24"/>
         </w:rPr>
-        <w:t xml:space="preserve">Não há uma pessoa específica responsável pelas medicações. Devido </w:t>
-      </w:r>
-      <w:proofErr w:type="spellStart"/>
+        <w:t>Não há uma pessoa específica responsável pelas medicações. Devido o reduzido número de funcionários , todos somos responsáveis pela unidade básica de saúde. Quando um profissional encerra o plantão, passa verbalmente para o novo plantonista as medicações que ainda terão que ser realizadas, mas este ainda confere o receituário/prontuário</w:t>
+      </w:r>
       <w:r>
         <w:rPr>
           <w:rFonts w:cs="Arial"/>
           <w:i/>
           <w:szCs w:val="24"/>
         </w:rPr>
-        <w:t>o</w:t>
-      </w:r>
-      <w:proofErr w:type="spellEnd"/>
+        <w:t>.</w:t>
+      </w:r>
+    </w:p>
+    <w:p>
+      <w:pPr>
+        <w:pStyle w:val="MeuParagrafoNumerado"/>
+      </w:pPr>
+      <w:r>
+        <w:t>Quais os riscos para um paciente, se não for administrado o medicamento prescrito na hora certa?</w:t>
+      </w:r>
+    </w:p>
+    <w:p>
+      <w:pPr>
+        <w:pStyle w:val="MeuPargrafo"/>
+        <w:rPr>
+          <w:i/>
+        </w:rPr>
+      </w:pPr>
       <w:r>
         <w:rPr>
           <w:rFonts w:cs="Arial"/>
           <w:i/>
           <w:szCs w:val="24"/>
         </w:rPr>
-        <w:t xml:space="preserve"> reduzido número de </w:t>
-      </w:r>
-      <w:proofErr w:type="gramStart"/>
+        <w:t>Depende muito do medicamento, se for um antibiótico, por exemplo, o efeito perde a continuidadde  e é necessário começar um novo ciclo para obtermos a cura. Mas geralmente, o descontrole medicamentoso irá prolongar a internação do paciente e pode até agravar seu quadro</w:t>
+      </w:r>
       <w:r>
         <w:rPr>
           <w:rFonts w:cs="Arial"/>
           <w:i/>
           <w:szCs w:val="24"/>
         </w:rPr>
-        <w:t>funcionários ,</w:t>
-      </w:r>
-      <w:proofErr w:type="gramEnd"/>
+        <w:t>.</w:t>
+      </w:r>
+    </w:p>
+    <w:p>
+      <w:pPr>
+        <w:pStyle w:val="MeuParagrafoNumerado"/>
+      </w:pPr>
+      <w:r>
+        <w:t>Na sua opinião, se existisse um sistema computacional capaz de avisar a enfermagem que está na hora de administrar uma medicação, informando o paciente, o medicamento, a dose, a via e o leito, facilitaria seu trabalho?</w:t>
+      </w:r>
+    </w:p>
+    <w:p>
+      <w:pPr>
+        <w:pStyle w:val="MeuPargrafo"/>
+        <w:rPr>
+          <w:i/>
+        </w:rPr>
+      </w:pPr>
       <w:r>
         <w:rPr>
           <w:rFonts w:cs="Arial"/>
           <w:i/>
           <w:szCs w:val="24"/>
         </w:rPr>
-        <w:t xml:space="preserve"> todos somos responsáveis pela unidade básica de saúde. Quando um profissional encerra o plantão, passa verbalmente para o novo plantonista as medicações que ainda terão que ser realizadas, mas este ainda confere o receituário/prontuário</w:t>
-      </w:r>
-      <w:r>
-        <w:rPr>
-          <w:rFonts w:cs="Arial"/>
-          <w:i/>
-          <w:szCs w:val="24"/>
-        </w:rPr>
-        <w:t>.</w:t>
-      </w:r>
-    </w:p>
-    <w:p>
-      <w:pPr>
-        <w:pStyle w:val="MeuParagrafoNumerado"/>
-      </w:pPr>
-      <w:r>
-        <w:t>Quais os riscos para um paciente, se não for administrado o medicamento prescrito na hora certa?</w:t>
-      </w:r>
-    </w:p>
-    <w:p>
-      <w:pPr>
-        <w:pStyle w:val="MeuPargrafo"/>
-        <w:rPr>
-          <w:i/>
-        </w:rPr>
-      </w:pPr>
-      <w:r>
-        <w:rPr>
-          <w:rFonts w:cs="Arial"/>
-          <w:i/>
-          <w:szCs w:val="24"/>
-        </w:rPr>
-        <w:t xml:space="preserve">Depende muito do medicamento, se for um antibiótico, por exemplo, o efeito perde a </w:t>
-      </w:r>
-      <w:proofErr w:type="spellStart"/>
-      <w:proofErr w:type="gramStart"/>
-      <w:r>
-        <w:rPr>
-          <w:rFonts w:cs="Arial"/>
-          <w:i/>
-          <w:szCs w:val="24"/>
-        </w:rPr>
-        <w:t>continuidadde</w:t>
-      </w:r>
-      <w:proofErr w:type="spellEnd"/>
-      <w:r>
-        <w:rPr>
-          <w:rFonts w:cs="Arial"/>
-          <w:i/>
-          <w:szCs w:val="24"/>
-        </w:rPr>
-        <w:t xml:space="preserve">  e</w:t>
-      </w:r>
-      <w:proofErr w:type="gramEnd"/>
-      <w:r>
-        <w:rPr>
-          <w:rFonts w:cs="Arial"/>
-          <w:i/>
-          <w:szCs w:val="24"/>
-        </w:rPr>
-        <w:t xml:space="preserve"> é necessário começar um novo ciclo para obtermos a cura. Mas geralmente, o descontrole medicamentoso irá prolongar a internação do paciente e pode até agravar seu quadro</w:t>
-      </w:r>
-      <w:r>
-        <w:rPr>
-          <w:rFonts w:cs="Arial"/>
-          <w:i/>
-          <w:szCs w:val="24"/>
-        </w:rPr>
-        <w:t>.</w:t>
-      </w:r>
-    </w:p>
-    <w:p>
-      <w:pPr>
-        <w:pStyle w:val="MeuParagrafoNumerado"/>
-      </w:pPr>
-      <w:r>
-        <w:t>Na sua opinião, se existisse um sistema computacional capaz de avisar a enfermagem que está na hora de administrar uma medicação, informando o paciente, o medicamento, a dose, a via e o leito, facilitaria seu trabalho?</w:t>
-      </w:r>
-    </w:p>
-    <w:p>
-      <w:pPr>
-        <w:pStyle w:val="MeuPargrafo"/>
-        <w:rPr>
-          <w:i/>
-        </w:rPr>
-      </w:pPr>
-      <w:r>
-        <w:rPr>
-          <w:rFonts w:cs="Arial"/>
-          <w:i/>
-          <w:szCs w:val="24"/>
-        </w:rPr>
-        <w:t xml:space="preserve">Sim, mas em caso de emergência do estado de saúde de outros pacientes, o alerta não funcionaria e </w:t>
-      </w:r>
-      <w:proofErr w:type="spellStart"/>
-      <w:r>
-        <w:rPr>
-          <w:rFonts w:cs="Arial"/>
-          <w:i/>
-          <w:szCs w:val="24"/>
-        </w:rPr>
-        <w:t>teriamos</w:t>
-      </w:r>
-      <w:proofErr w:type="spellEnd"/>
-      <w:r>
-        <w:rPr>
-          <w:rFonts w:cs="Arial"/>
-          <w:i/>
-          <w:szCs w:val="24"/>
-        </w:rPr>
-        <w:t xml:space="preserve"> que “bolar” as medicações e reiniciar os ciclos medicamentosos</w:t>
+        <w:t>Sim, mas em caso de emergência do estado de saúde de outros pacientes, o alerta não funcionaria e teriamos que “bolar” as medicações e reiniciar os ciclos medicamentosos</w:t>
       </w:r>
       <w:r>
         <w:rPr>
@@ -10851,19 +10389,11 @@
                 <w:rFonts w:ascii="Arial" w:hAnsi="Arial" w:cs="Arial"/>
               </w:rPr>
             </w:pPr>
-            <w:proofErr w:type="spellStart"/>
-            <w:r>
-              <w:rPr>
-                <w:rFonts w:ascii="Arial" w:hAnsi="Arial" w:cs="Arial"/>
-              </w:rPr>
-              <w:t>Rayane</w:t>
-            </w:r>
-            <w:proofErr w:type="spellEnd"/>
-            <w:r>
-              <w:rPr>
-                <w:rFonts w:ascii="Arial" w:hAnsi="Arial" w:cs="Arial"/>
-              </w:rPr>
-              <w:t xml:space="preserve"> Alves Santana</w:t>
+            <w:r>
+              <w:rPr>
+                <w:rFonts w:ascii="Arial" w:hAnsi="Arial" w:cs="Arial"/>
+              </w:rPr>
+              <w:t>Rayane Alves Santana</w:t>
             </w:r>
           </w:p>
         </w:tc>
@@ -11489,21 +11019,7 @@
                             <w:rPr>
                               <w:rFonts w:ascii="Arial" w:hAnsi="Arial" w:cs="Arial"/>
                             </w:rPr>
-                            <w:t xml:space="preserve">[B9141J7] </w:t>
-                          </w:r>
-                          <w:proofErr w:type="spellStart"/>
-                          <w:r>
-                            <w:rPr>
-                              <w:rFonts w:ascii="Arial" w:hAnsi="Arial" w:cs="Arial"/>
-                            </w:rPr>
-                            <w:t>Rayane</w:t>
-                          </w:r>
-                          <w:proofErr w:type="spellEnd"/>
-                          <w:r>
-                            <w:rPr>
-                              <w:rFonts w:ascii="Arial" w:hAnsi="Arial" w:cs="Arial"/>
-                            </w:rPr>
-                            <w:t xml:space="preserve"> A. Santana - CC6</w:t>
+                            <w:t>[B9141J7] Rayane A. Santana - CC6</w:t>
                           </w:r>
                         </w:p>
                         <w:p>
@@ -11517,21 +11033,7 @@
                             <w:rPr>
                               <w:rFonts w:ascii="Arial" w:hAnsi="Arial" w:cs="Arial"/>
                             </w:rPr>
-                            <w:t xml:space="preserve">[B92CGJ7] </w:t>
-                          </w:r>
-                          <w:proofErr w:type="spellStart"/>
-                          <w:r>
-                            <w:rPr>
-                              <w:rFonts w:ascii="Arial" w:hAnsi="Arial" w:cs="Arial"/>
-                            </w:rPr>
-                            <w:t>Jhony</w:t>
-                          </w:r>
-                          <w:proofErr w:type="spellEnd"/>
-                          <w:r>
-                            <w:rPr>
-                              <w:rFonts w:ascii="Arial" w:hAnsi="Arial" w:cs="Arial"/>
-                            </w:rPr>
-                            <w:t xml:space="preserve"> Santos – CC6</w:t>
+                            <w:t>[B92CGJ7] Jhony Santos – CC6</w:t>
                           </w:r>
                         </w:p>
                         <w:p>
@@ -11545,21 +11047,7 @@
                             <w:rPr>
                               <w:rFonts w:ascii="Arial" w:hAnsi="Arial" w:cs="Arial"/>
                             </w:rPr>
-                            <w:t xml:space="preserve">[B67BCD6] </w:t>
-                          </w:r>
-                          <w:proofErr w:type="spellStart"/>
-                          <w:r>
-                            <w:rPr>
-                              <w:rFonts w:ascii="Arial" w:hAnsi="Arial" w:cs="Arial"/>
-                            </w:rPr>
-                            <w:t>Wilter</w:t>
-                          </w:r>
-                          <w:proofErr w:type="spellEnd"/>
-                          <w:r>
-                            <w:rPr>
-                              <w:rFonts w:ascii="Arial" w:hAnsi="Arial" w:cs="Arial"/>
-                            </w:rPr>
-                            <w:t xml:space="preserve"> Moreira - CC6</w:t>
+                            <w:t>[B67BCD6] Wilter Moreira - CC6</w:t>
                           </w:r>
                         </w:p>
                       </w:txbxContent>
@@ -15703,7 +15191,7 @@
 </file>
 
 <file path=customXml/itemProps1.xml><?xml version="1.0" encoding="utf-8"?>
-<ds:datastoreItem xmlns:ds="http://schemas.openxmlformats.org/officeDocument/2006/customXml" ds:itemID="{64529BBC-0CEA-41CA-A997-70D22736525E}">
+<ds:datastoreItem xmlns:ds="http://schemas.openxmlformats.org/officeDocument/2006/customXml" ds:itemID="{FE8E89A7-64A5-4B70-AF3B-9C981F6F6181}">
   <ds:schemaRefs>
     <ds:schemaRef ds:uri="http://schemas.openxmlformats.org/officeDocument/2006/bibliography"/>
   </ds:schemaRefs>

</xml_diff>